<commit_message>
Backgound: ALICE & TRD for proposal draft 1.
</commit_message>
<xml_diff>
--- a/write ups/Christiaan Gerhardus Viljoen.docx
+++ b/write ups/Christiaan Gerhardus Viljoen.docx
@@ -1,7 +1,7 @@
 
 <file path=word/document.xml><?xml version="1.0" encoding="utf-8"?>
 <w:document xmlns:wpc="http://schemas.microsoft.com/office/word/2010/wordprocessingCanvas" xmlns:cx="http://schemas.microsoft.com/office/drawing/2014/chartex" xmlns:cx1="http://schemas.microsoft.com/office/drawing/2015/9/8/chartex" xmlns:cx2="http://schemas.microsoft.com/office/drawing/2015/10/21/chartex" xmlns:cx3="http://schemas.microsoft.com/office/drawing/2016/5/9/chartex" xmlns:cx4="http://schemas.microsoft.com/office/drawing/2016/5/10/chartex" xmlns:cx5="http://schemas.microsoft.com/office/drawing/2016/5/11/chartex" xmlns:cx6="http://schemas.microsoft.com/office/drawing/2016/5/12/chartex" xmlns:cx7="http://schemas.microsoft.com/office/drawing/2016/5/13/chartex" xmlns:cx8="http://schemas.microsoft.com/office/drawing/2016/5/14/chartex" xmlns:mc="http://schemas.openxmlformats.org/markup-compatibility/2006" xmlns:aink="http://schemas.microsoft.com/office/drawing/2016/ink" xmlns:am3d="http://schemas.microsoft.com/office/drawing/2017/model3d" xmlns:o="urn:schemas-microsoft-com:office:office" xmlns:r="http://schemas.openxmlformats.org/officeDocument/2006/relationships" xmlns:m="http://schemas.openxmlformats.org/officeDocument/2006/math" xmlns:v="urn:schemas-microsoft-com:vml" xmlns:wp14="http://schemas.microsoft.com/office/word/2010/wordprocessingDrawing" xmlns:wp="http://schemas.openxmlformats.org/drawingml/2006/wordprocessingDrawing" xmlns:w10="urn:schemas-microsoft-com:office:word" xmlns:w="http://schemas.openxmlformats.org/wordprocessingml/2006/main" xmlns:w14="http://schemas.microsoft.com/office/word/2010/wordml" xmlns:w15="http://schemas.microsoft.com/office/word/2012/wordml" xmlns:w16cid="http://schemas.microsoft.com/office/word/2016/wordml/cid" xmlns:w16se="http://schemas.microsoft.com/office/word/2015/wordml/symex" xmlns:wpg="http://schemas.microsoft.com/office/word/2010/wordprocessingGroup" xmlns:wpi="http://schemas.microsoft.com/office/word/2010/wordprocessingInk" xmlns:wne="http://schemas.microsoft.com/office/word/2006/wordml" xmlns:wps="http://schemas.microsoft.com/office/word/2010/wordprocessingShape" mc:Ignorable="w14 w15 w16se w16cid wp14">
-  <w:background w:color="F8EFD8" w:themeColor="accent6" w:themeTint="33"/>
+  <w:background w:color="F8F5E6" w:themeColor="accent3" w:themeTint="33"/>
   <w:body>
     <w:p>
       <w:pPr>
@@ -12,6 +12,7 @@
       <w:tblPr>
         <w:tblStyle w:val="TableGrid"/>
         <w:tblW w:w="0" w:type="auto"/>
+        <w:jc w:val="center"/>
         <w:tblBorders>
           <w:top w:val="none" w:sz="0" w:space="0" w:color="auto"/>
           <w:left w:val="none" w:sz="0" w:space="0" w:color="auto"/>
@@ -27,6 +28,9 @@
         <w:gridCol w:w="4508"/>
       </w:tblGrid>
       <w:tr>
+        <w:trPr>
+          <w:jc w:val="center"/>
+        </w:trPr>
         <w:tc>
           <w:tcPr>
             <w:tcW w:w="4508" w:type="dxa"/>
@@ -34,23 +38,18 @@
           <w:p>
             <w:pPr>
               <w:pStyle w:val="Heading1"/>
+              <w:jc w:val="center"/>
               <w:outlineLvl w:val="0"/>
-              <w:rPr>
-                <w:b/>
-                <w:color w:val="auto"/>
-                <w:sz w:val="52"/>
-              </w:rPr>
             </w:pPr>
             <w:bookmarkStart w:id="0" w:name="_Toc526365193"/>
-            <w:r>
-              <w:rPr>
-                <w:b/>
-                <w:color w:val="auto"/>
-                <w:sz w:val="52"/>
-              </w:rPr>
+            <w:bookmarkStart w:id="1" w:name="_Toc526371356"/>
+            <w:bookmarkStart w:id="2" w:name="_Toc526372333"/>
+            <w:r>
               <w:t>Christiaan Gerhardus Viljoen</w:t>
             </w:r>
             <w:bookmarkEnd w:id="0"/>
+            <w:bookmarkEnd w:id="1"/>
+            <w:bookmarkEnd w:id="2"/>
           </w:p>
           <w:p/>
         </w:tc>
@@ -61,57 +60,32 @@
           <w:p>
             <w:pPr>
               <w:pStyle w:val="Heading1"/>
+              <w:jc w:val="center"/>
               <w:outlineLvl w:val="0"/>
-              <w:rPr>
-                <w:b/>
-                <w:color w:val="auto"/>
-                <w:sz w:val="52"/>
-              </w:rPr>
             </w:pPr>
-            <w:bookmarkStart w:id="1" w:name="_Toc526365194"/>
-            <w:r>
-              <w:rPr>
-                <w:b/>
-                <w:color w:val="auto"/>
-                <w:sz w:val="36"/>
-              </w:rPr>
-              <w:t>Supervised by</w:t>
-            </w:r>
-            <w:r>
-              <w:rPr>
-                <w:b/>
-                <w:color w:val="auto"/>
-                <w:sz w:val="36"/>
-              </w:rPr>
-              <w:t>:</w:t>
-            </w:r>
-            <w:r>
-              <w:rPr>
-                <w:b/>
-                <w:color w:val="auto"/>
-                <w:sz w:val="52"/>
-              </w:rPr>
-              <w:t xml:space="preserve"> </w:t>
-            </w:r>
-            <w:r>
-              <w:rPr>
-                <w:b/>
-                <w:color w:val="auto"/>
-                <w:sz w:val="52"/>
-              </w:rPr>
+            <w:bookmarkStart w:id="3" w:name="_Toc526365194"/>
+            <w:bookmarkStart w:id="4" w:name="_Toc526371357"/>
+            <w:bookmarkStart w:id="5" w:name="_Toc526372334"/>
+            <w:r>
               <w:t>Dr Thomas Dietel</w:t>
             </w:r>
-            <w:bookmarkEnd w:id="1"/>
+            <w:bookmarkEnd w:id="3"/>
+            <w:bookmarkEnd w:id="4"/>
+            <w:bookmarkEnd w:id="5"/>
           </w:p>
         </w:tc>
       </w:tr>
       <w:tr>
+        <w:trPr>
+          <w:jc w:val="center"/>
+        </w:trPr>
         <w:tc>
           <w:tcPr>
             <w:tcW w:w="4508" w:type="dxa"/>
           </w:tcPr>
           <w:p>
             <w:pPr>
+              <w:jc w:val="center"/>
               <w:rPr>
                 <w:b/>
               </w:rPr>
@@ -136,25 +110,36 @@
           </w:tcPr>
           <w:p>
             <w:pPr>
+              <w:jc w:val="center"/>
               <w:rPr>
                 <w:b/>
               </w:rPr>
             </w:pPr>
+            <w:r>
+              <w:rPr>
+                <w:b/>
+              </w:rPr>
+              <w:t>SUPERVISOR</w:t>
+            </w:r>
           </w:p>
         </w:tc>
       </w:tr>
       <w:tr>
+        <w:trPr>
+          <w:jc w:val="center"/>
+        </w:trPr>
         <w:tc>
           <w:tcPr>
             <w:tcW w:w="4508" w:type="dxa"/>
           </w:tcPr>
           <w:p>
             <w:pPr>
+              <w:jc w:val="center"/>
               <w:rPr>
                 <w:color w:val="0070C0"/>
               </w:rPr>
             </w:pPr>
-            <w:hyperlink r:id="rId6" w:history="1">
+            <w:hyperlink r:id="rId8" w:history="1">
               <w:r>
                 <w:rPr>
                   <w:rStyle w:val="Hyperlink"/>
@@ -163,12 +148,6 @@
                 <w:t>christiaan.viljoen@cern.ch</w:t>
               </w:r>
             </w:hyperlink>
-            <w:r>
-              <w:rPr>
-                <w:color w:val="0070C0"/>
-              </w:rPr>
-              <w:t xml:space="preserve"> </w:t>
-            </w:r>
           </w:p>
         </w:tc>
         <w:tc>
@@ -177,11 +156,12 @@
           </w:tcPr>
           <w:p>
             <w:pPr>
+              <w:jc w:val="center"/>
               <w:rPr>
                 <w:color w:val="0070C0"/>
               </w:rPr>
             </w:pPr>
-            <w:hyperlink r:id="rId7" w:history="1">
+            <w:hyperlink r:id="rId9" w:history="1">
               <w:r>
                 <w:rPr>
                   <w:rStyle w:val="Hyperlink"/>
@@ -190,21 +170,21 @@
                 <w:t>thomas.dietel@cern.ch</w:t>
               </w:r>
             </w:hyperlink>
-            <w:r>
-              <w:rPr>
-                <w:color w:val="0070C0"/>
-              </w:rPr>
-              <w:t xml:space="preserve"> </w:t>
-            </w:r>
           </w:p>
         </w:tc>
       </w:tr>
       <w:tr>
+        <w:trPr>
+          <w:jc w:val="center"/>
+        </w:trPr>
         <w:tc>
           <w:tcPr>
             <w:tcW w:w="4508" w:type="dxa"/>
           </w:tcPr>
           <w:p>
+            <w:pPr>
+              <w:jc w:val="center"/>
+            </w:pPr>
             <w:r>
               <w:t>Department of Statistical Sciences</w:t>
             </w:r>
@@ -215,6 +195,9 @@
             <w:tcW w:w="4508" w:type="dxa"/>
           </w:tcPr>
           <w:p>
+            <w:pPr>
+              <w:jc w:val="center"/>
+            </w:pPr>
             <w:r>
               <w:t>Department of Physics</w:t>
             </w:r>
@@ -222,11 +205,17 @@
         </w:tc>
       </w:tr>
       <w:tr>
+        <w:trPr>
+          <w:jc w:val="center"/>
+        </w:trPr>
         <w:tc>
           <w:tcPr>
             <w:tcW w:w="4508" w:type="dxa"/>
           </w:tcPr>
           <w:p>
+            <w:pPr>
+              <w:jc w:val="center"/>
+            </w:pPr>
             <w:r>
               <w:t>PD Hahn Building</w:t>
             </w:r>
@@ -237,6 +226,9 @@
             <w:tcW w:w="4508" w:type="dxa"/>
           </w:tcPr>
           <w:p>
+            <w:pPr>
+              <w:jc w:val="center"/>
+            </w:pPr>
             <w:r>
               <w:t>RW James Building</w:t>
             </w:r>
@@ -244,11 +236,17 @@
         </w:tc>
       </w:tr>
       <w:tr>
+        <w:trPr>
+          <w:jc w:val="center"/>
+        </w:trPr>
         <w:tc>
           <w:tcPr>
             <w:tcW w:w="4508" w:type="dxa"/>
           </w:tcPr>
           <w:p>
+            <w:pPr>
+              <w:jc w:val="center"/>
+            </w:pPr>
             <w:r>
               <w:t>University Avenue North</w:t>
             </w:r>
@@ -259,6 +257,9 @@
             <w:tcW w:w="4508" w:type="dxa"/>
           </w:tcPr>
           <w:p>
+            <w:pPr>
+              <w:jc w:val="center"/>
+            </w:pPr>
             <w:r>
               <w:t>University Avenue</w:t>
             </w:r>
@@ -268,12 +269,16 @@
       <w:tr>
         <w:trPr>
           <w:trHeight w:val="240"/>
+          <w:jc w:val="center"/>
         </w:trPr>
         <w:tc>
           <w:tcPr>
             <w:tcW w:w="4508" w:type="dxa"/>
           </w:tcPr>
           <w:p>
+            <w:pPr>
+              <w:jc w:val="center"/>
+            </w:pPr>
             <w:r>
               <w:t>University of Cape Town</w:t>
             </w:r>
@@ -284,6 +289,9 @@
             <w:tcW w:w="4508" w:type="dxa"/>
           </w:tcPr>
           <w:p>
+            <w:pPr>
+              <w:jc w:val="center"/>
+            </w:pPr>
             <w:r>
               <w:t>University of Cape Town</w:t>
             </w:r>
@@ -293,12 +301,16 @@
       <w:tr>
         <w:trPr>
           <w:trHeight w:val="240"/>
+          <w:jc w:val="center"/>
         </w:trPr>
         <w:tc>
           <w:tcPr>
             <w:tcW w:w="4508" w:type="dxa"/>
           </w:tcPr>
           <w:p>
+            <w:pPr>
+              <w:jc w:val="center"/>
+            </w:pPr>
             <w:r>
               <w:t>Rondebosch, Cape Town, South Africa</w:t>
             </w:r>
@@ -309,6 +321,9 @@
             <w:tcW w:w="4508" w:type="dxa"/>
           </w:tcPr>
           <w:p>
+            <w:pPr>
+              <w:jc w:val="center"/>
+            </w:pPr>
             <w:r>
               <w:t>Rondebosch, Cape Town, South Africa</w:t>
             </w:r>
@@ -316,99 +331,66 @@
         </w:tc>
       </w:tr>
     </w:tbl>
-    <w:p/>
+    <w:p>
+      <w:pPr>
+        <w:jc w:val="center"/>
+      </w:pPr>
+    </w:p>
+    <w:p>
+      <w:pPr>
+        <w:pStyle w:val="Heading1"/>
+        <w:jc w:val="center"/>
+      </w:pPr>
+      <w:bookmarkStart w:id="6" w:name="_Toc526365195"/>
+      <w:bookmarkStart w:id="7" w:name="_Toc526371358"/>
+      <w:bookmarkStart w:id="8" w:name="_Toc526372335"/>
+      <w:r>
+        <w:t>Masters Dissertation</w:t>
+      </w:r>
+      <w:bookmarkEnd w:id="6"/>
+      <w:bookmarkEnd w:id="7"/>
+      <w:bookmarkEnd w:id="8"/>
+    </w:p>
     <w:p>
       <w:pPr>
         <w:pStyle w:val="Heading2"/>
         <w:jc w:val="center"/>
-        <w:rPr>
-          <w:b/>
-          <w:sz w:val="44"/>
-        </w:rPr>
-      </w:pPr>
-      <w:bookmarkStart w:id="2" w:name="_Toc526365195"/>
-      <w:r>
+      </w:pPr>
+      <w:bookmarkStart w:id="9" w:name="_Toc526372336"/>
+      <w:r>
+        <w:t>PHY5008W</w:t>
+      </w:r>
+      <w:bookmarkEnd w:id="9"/>
+    </w:p>
+    <w:p>
+      <w:pPr>
+        <w:pStyle w:val="Title"/>
         <w:rPr>
           <w:b/>
           <w:color w:val="auto"/>
-          <w:sz w:val="44"/>
+          <w:sz w:val="72"/>
         </w:rPr>
-        <w:t>Masters Dissertation</w:t>
-      </w:r>
+      </w:pPr>
       <w:r>
         <w:rPr>
           <w:b/>
           <w:color w:val="auto"/>
-          <w:sz w:val="44"/>
+          <w:sz w:val="72"/>
         </w:rPr>
-        <w:t>:</w:t>
+        <w:t>The Application of Machine Learning Techniques to</w:t>
       </w:r>
       <w:r>
         <w:rPr>
           <w:b/>
           <w:color w:val="auto"/>
-          <w:sz w:val="44"/>
+          <w:sz w:val="72"/>
         </w:rPr>
-        <w:t xml:space="preserve"> </w:t>
+        <w:t>wards</w:t>
       </w:r>
       <w:r>
         <w:rPr>
           <w:b/>
           <w:color w:val="auto"/>
-          <w:sz w:val="44"/>
-        </w:rPr>
-        <w:t>Project Proposal</w:t>
-      </w:r>
-      <w:bookmarkEnd w:id="2"/>
-    </w:p>
-    <w:p>
-      <w:pPr>
-        <w:jc w:val="center"/>
-        <w:rPr>
-          <w:b/>
-          <w:sz w:val="24"/>
-        </w:rPr>
-      </w:pPr>
-      <w:r>
-        <w:rPr>
-          <w:b/>
-          <w:sz w:val="24"/>
-        </w:rPr>
-        <w:t xml:space="preserve">Course Code: </w:t>
-      </w:r>
-      <w:r>
-        <w:rPr>
-          <w:b/>
-          <w:sz w:val="24"/>
-        </w:rPr>
-        <w:t>PHY5008W</w:t>
-      </w:r>
-    </w:p>
-    <w:p>
-      <w:pPr>
-        <w:pStyle w:val="Title"/>
-        <w:rPr>
-          <w:b/>
-          <w:sz w:val="72"/>
-        </w:rPr>
-      </w:pPr>
-      <w:r>
-        <w:rPr>
-          <w:b/>
-          <w:sz w:val="72"/>
-        </w:rPr>
-        <w:t>The Application of Machine Learning Techniques to</w:t>
-      </w:r>
-      <w:r>
-        <w:rPr>
-          <w:b/>
-          <w:sz w:val="72"/>
-        </w:rPr>
-        <w:t>wards</w:t>
-      </w:r>
-      <w:r>
-        <w:rPr>
-          <w:b/>
           <w:sz w:val="72"/>
         </w:rPr>
         <w:t xml:space="preserve"> the Optimization of High Energy Physics</w:t>
@@ -416,6 +398,7 @@
       <w:r>
         <w:rPr>
           <w:b/>
+          <w:color w:val="auto"/>
           <w:sz w:val="72"/>
         </w:rPr>
         <w:t xml:space="preserve"> Event</w:t>
@@ -423,6 +406,7 @@
       <w:r>
         <w:rPr>
           <w:b/>
+          <w:color w:val="auto"/>
           <w:sz w:val="72"/>
         </w:rPr>
         <w:t xml:space="preserve"> Simulations </w:t>
@@ -430,6 +414,7 @@
       <w:r>
         <w:rPr>
           <w:b/>
+          <w:color w:val="auto"/>
           <w:sz w:val="72"/>
         </w:rPr>
         <w:t xml:space="preserve">in the </w:t>
@@ -442,6 +427,7 @@
                 <w:rFonts w:ascii="Cambria Math" w:hAnsi="Cambria Math"/>
                 <w:b/>
                 <w:i/>
+                <w:color w:val="auto"/>
                 <w:sz w:val="72"/>
               </w:rPr>
             </m:ctrlPr>
@@ -453,6 +439,7 @@
               </m:rPr>
               <w:rPr>
                 <w:rFonts w:ascii="Cambria Math" w:hAnsi="Cambria Math"/>
+                <w:color w:val="auto"/>
                 <w:sz w:val="72"/>
               </w:rPr>
               <m:t>ALICE</m:t>
@@ -465,6 +452,7 @@
               </m:rPr>
               <w:rPr>
                 <w:rFonts w:ascii="Cambria Math" w:hAnsi="Cambria Math"/>
+                <w:color w:val="auto"/>
                 <w:sz w:val="72"/>
               </w:rPr>
               <m:t>†</m:t>
@@ -475,6 +463,7 @@
       <w:r>
         <w:rPr>
           <w:b/>
+          <w:color w:val="auto"/>
           <w:sz w:val="72"/>
         </w:rPr>
         <w:t xml:space="preserve"> </w:t>
@@ -486,6 +475,7 @@
               <w:rPr>
                 <w:rFonts w:ascii="Cambria Math" w:hAnsi="Cambria Math"/>
                 <w:b/>
+                <w:color w:val="auto"/>
                 <w:sz w:val="72"/>
               </w:rPr>
             </m:ctrlPr>
@@ -497,6 +487,7 @@
               </m:rPr>
               <w:rPr>
                 <w:rFonts w:ascii="Cambria Math" w:hAnsi="Cambria Math"/>
+                <w:color w:val="auto"/>
                 <w:sz w:val="72"/>
               </w:rPr>
               <m:t>TRD</m:t>
@@ -509,6 +500,7 @@
               </m:rPr>
               <w:rPr>
                 <w:rFonts w:ascii="Cambria Math" w:hAnsi="Cambria Math"/>
+                <w:color w:val="auto"/>
                 <w:sz w:val="72"/>
               </w:rPr>
               <m:t>͛</m:t>
@@ -519,6 +511,7 @@
       <w:r>
         <w:rPr>
           <w:b/>
+          <w:color w:val="auto"/>
           <w:sz w:val="72"/>
         </w:rPr>
         <w:t xml:space="preserve"> </w:t>
@@ -526,6 +519,7 @@
       <w:r>
         <w:rPr>
           <w:b/>
+          <w:color w:val="auto"/>
           <w:sz w:val="72"/>
         </w:rPr>
         <w:t xml:space="preserve">at </w:t>
@@ -537,6 +531,7 @@
               <w:rPr>
                 <w:rFonts w:ascii="Cambria Math" w:hAnsi="Cambria Math"/>
                 <w:b/>
+                <w:color w:val="auto"/>
                 <w:sz w:val="72"/>
               </w:rPr>
             </m:ctrlPr>
@@ -548,6 +543,7 @@
               </m:rPr>
               <w:rPr>
                 <w:rFonts w:ascii="Cambria Math" w:hAnsi="Cambria Math"/>
+                <w:color w:val="auto"/>
                 <w:sz w:val="72"/>
               </w:rPr>
               <m:t>CERN</m:t>
@@ -560,6 +556,7 @@
               </m:rPr>
               <w:rPr>
                 <w:rFonts w:ascii="Cambria Math" w:hAnsi="Cambria Math"/>
+                <w:color w:val="auto"/>
                 <w:sz w:val="72"/>
               </w:rPr>
               <m:t>‡</m:t>
@@ -641,23 +638,80 @@
       <w:pPr>
         <w:pStyle w:val="Heading1"/>
         <w:jc w:val="center"/>
+      </w:pPr>
+      <w:bookmarkStart w:id="10" w:name="_Toc526365196"/>
+      <w:bookmarkStart w:id="11" w:name="_Toc526371359"/>
+      <w:bookmarkStart w:id="12" w:name="_Toc526372337"/>
+      <w:r>
+        <w:t>Submitted in Fulfilment of the D</w:t>
+      </w:r>
+      <w:r>
+        <w:t>egree: MSc Data Science</w:t>
+      </w:r>
+      <w:bookmarkEnd w:id="10"/>
+      <w:bookmarkEnd w:id="11"/>
+      <w:bookmarkEnd w:id="12"/>
+    </w:p>
+    <w:p/>
+    <w:p>
+      <w:pPr>
+        <w:jc w:val="center"/>
+      </w:pPr>
+      <w:r>
         <w:rPr>
-          <w:b/>
-          <w:color w:val="auto"/>
-          <w:sz w:val="36"/>
+          <w:noProof/>
         </w:rPr>
-      </w:pPr>
-      <w:bookmarkStart w:id="3" w:name="_Toc526365196"/>
-      <w:r>
-        <w:rPr>
-          <w:b/>
-          <w:color w:val="auto"/>
-          <w:sz w:val="36"/>
-        </w:rPr>
-        <w:t>Submitted in Fulfilment of the degree: MSc Data Science</w:t>
-      </w:r>
-      <w:bookmarkEnd w:id="3"/>
+        <w:drawing>
+          <wp:inline distT="0" distB="0" distL="0" distR="0">
+            <wp:extent cx="647700" cy="657580"/>
+            <wp:effectExtent l="0" t="0" r="0" b="9525"/>
+            <wp:docPr id="4" name="Picture 4" descr="Image result for uct logo"/>
+            <wp:cNvGraphicFramePr>
+              <a:graphicFrameLocks xmlns:a="http://schemas.openxmlformats.org/drawingml/2006/main" noChangeAspect="1"/>
+            </wp:cNvGraphicFramePr>
+            <a:graphic xmlns:a="http://schemas.openxmlformats.org/drawingml/2006/main">
+              <a:graphicData uri="http://schemas.openxmlformats.org/drawingml/2006/picture">
+                <pic:pic xmlns:pic="http://schemas.openxmlformats.org/drawingml/2006/picture">
+                  <pic:nvPicPr>
+                    <pic:cNvPr id="0" name="Picture 7" descr="Image result for uct logo"/>
+                    <pic:cNvPicPr>
+                      <a:picLocks noChangeAspect="1" noChangeArrowheads="1"/>
+                    </pic:cNvPicPr>
+                  </pic:nvPicPr>
+                  <pic:blipFill>
+                    <a:blip r:embed="rId10" cstate="print">
+                      <a:extLst>
+                        <a:ext uri="{28A0092B-C50C-407E-A947-70E740481C1C}">
+                          <a14:useLocalDpi xmlns:a14="http://schemas.microsoft.com/office/drawing/2010/main" val="0"/>
+                        </a:ext>
+                      </a:extLst>
+                    </a:blip>
+                    <a:srcRect/>
+                    <a:stretch>
+                      <a:fillRect/>
+                    </a:stretch>
+                  </pic:blipFill>
+                  <pic:spPr bwMode="auto">
+                    <a:xfrm>
+                      <a:off x="0" y="0"/>
+                      <a:ext cx="660995" cy="671078"/>
+                    </a:xfrm>
+                    <a:prstGeom prst="rect">
+                      <a:avLst/>
+                    </a:prstGeom>
+                    <a:noFill/>
+                    <a:ln>
+                      <a:noFill/>
+                    </a:ln>
+                  </pic:spPr>
+                </pic:pic>
+              </a:graphicData>
+            </a:graphic>
+          </wp:inline>
+        </w:drawing>
+      </w:r>
     </w:p>
+    <w:p/>
     <w:p>
       <w:pPr>
         <w:rPr>
@@ -679,21 +733,23 @@
       </w:sdtPr>
       <w:sdtEndPr>
         <w:rPr>
-          <w:rFonts w:asciiTheme="minorHAnsi" w:eastAsiaTheme="minorEastAsia" w:hAnsiTheme="minorHAnsi" w:cstheme="minorBidi"/>
           <w:b/>
           <w:bCs/>
           <w:noProof/>
-          <w:color w:val="auto"/>
-          <w:sz w:val="21"/>
-          <w:szCs w:val="21"/>
         </w:rPr>
       </w:sdtEndPr>
       <w:sdtContent>
         <w:p>
           <w:pPr>
-            <w:pStyle w:val="TOCHeading"/>
+            <w:rPr>
+              <w:rFonts w:asciiTheme="majorHAnsi" w:eastAsiaTheme="majorEastAsia" w:hAnsiTheme="majorHAnsi" w:cstheme="majorBidi"/>
+              <w:szCs w:val="40"/>
+            </w:rPr>
           </w:pPr>
           <w:r>
+            <w:rPr>
+              <w:rStyle w:val="Heading1Char"/>
+            </w:rPr>
             <w:t>Contents</w:t>
           </w:r>
         </w:p>
@@ -701,10 +757,13 @@
           <w:pPr>
             <w:pStyle w:val="TOC1"/>
             <w:tabs>
-              <w:tab w:val="right" w:leader="dot" w:pos="9016"/>
+              <w:tab w:val="right" w:leader="dot" w:pos="9736"/>
             </w:tabs>
             <w:rPr>
               <w:noProof/>
+              <w:sz w:val="22"/>
+              <w:szCs w:val="22"/>
+              <w:lang w:eastAsia="en-ZA"/>
             </w:rPr>
           </w:pPr>
           <w:r>
@@ -716,13 +775,13 @@
           <w:r>
             <w:fldChar w:fldCharType="separate"/>
           </w:r>
-          <w:hyperlink w:anchor="_Toc526365197" w:history="1">
+          <w:hyperlink w:anchor="_Toc526372333" w:history="1">
             <w:r>
               <w:rPr>
                 <w:rStyle w:val="Hyperlink"/>
                 <w:noProof/>
               </w:rPr>
-              <w:t>Background</w:t>
+              <w:t>Christiaan Gerhardus Viljoen</w:t>
             </w:r>
             <w:r>
               <w:rPr>
@@ -743,7 +802,7 @@
                 <w:noProof/>
                 <w:webHidden/>
               </w:rPr>
-              <w:instrText xml:space="preserve"> PAGEREF _Toc526365197 \h </w:instrText>
+              <w:instrText xml:space="preserve"> PAGEREF _Toc526372333 \h </w:instrText>
             </w:r>
             <w:r>
               <w:rPr>
@@ -763,7 +822,7 @@
                 <w:noProof/>
                 <w:webHidden/>
               </w:rPr>
-              <w:t>2</w:t>
+              <w:t>1</w:t>
             </w:r>
             <w:r>
               <w:rPr>
@@ -778,19 +837,22 @@
           <w:pPr>
             <w:pStyle w:val="TOC1"/>
             <w:tabs>
-              <w:tab w:val="right" w:leader="dot" w:pos="9016"/>
+              <w:tab w:val="right" w:leader="dot" w:pos="9736"/>
             </w:tabs>
             <w:rPr>
               <w:noProof/>
+              <w:sz w:val="22"/>
+              <w:szCs w:val="22"/>
+              <w:lang w:eastAsia="en-ZA"/>
             </w:rPr>
           </w:pPr>
-          <w:hyperlink w:anchor="_Toc526365198" w:history="1">
+          <w:hyperlink w:anchor="_Toc526372334" w:history="1">
             <w:r>
               <w:rPr>
                 <w:rStyle w:val="Hyperlink"/>
                 <w:noProof/>
               </w:rPr>
-              <w:t>Motivation</w:t>
+              <w:t>Dr Thomas Dietel</w:t>
             </w:r>
             <w:r>
               <w:rPr>
@@ -811,7 +873,7 @@
                 <w:noProof/>
                 <w:webHidden/>
               </w:rPr>
-              <w:instrText xml:space="preserve"> PAGEREF _Toc526365198 \h </w:instrText>
+              <w:instrText xml:space="preserve"> PAGEREF _Toc526372334 \h </w:instrText>
             </w:r>
             <w:r>
               <w:rPr>
@@ -831,7 +893,7 @@
                 <w:noProof/>
                 <w:webHidden/>
               </w:rPr>
-              <w:t>3</w:t>
+              <w:t>1</w:t>
             </w:r>
             <w:r>
               <w:rPr>
@@ -846,19 +908,22 @@
           <w:pPr>
             <w:pStyle w:val="TOC1"/>
             <w:tabs>
-              <w:tab w:val="right" w:leader="dot" w:pos="9016"/>
+              <w:tab w:val="right" w:leader="dot" w:pos="9736"/>
             </w:tabs>
             <w:rPr>
               <w:noProof/>
+              <w:sz w:val="22"/>
+              <w:szCs w:val="22"/>
+              <w:lang w:eastAsia="en-ZA"/>
             </w:rPr>
           </w:pPr>
-          <w:hyperlink w:anchor="_Toc526365199" w:history="1">
+          <w:hyperlink w:anchor="_Toc526372335" w:history="1">
             <w:r>
               <w:rPr>
                 <w:rStyle w:val="Hyperlink"/>
                 <w:noProof/>
               </w:rPr>
-              <w:t>Research Question</w:t>
+              <w:t>Masters Dissertation</w:t>
             </w:r>
             <w:r>
               <w:rPr>
@@ -879,7 +944,7 @@
                 <w:noProof/>
                 <w:webHidden/>
               </w:rPr>
-              <w:instrText xml:space="preserve"> PAGEREF _Toc526365199 \h </w:instrText>
+              <w:instrText xml:space="preserve"> PAGEREF _Toc526372335 \h </w:instrText>
             </w:r>
             <w:r>
               <w:rPr>
@@ -899,7 +964,78 @@
                 <w:noProof/>
                 <w:webHidden/>
               </w:rPr>
-              <w:t>3</w:t>
+              <w:t>1</w:t>
+            </w:r>
+            <w:r>
+              <w:rPr>
+                <w:noProof/>
+                <w:webHidden/>
+              </w:rPr>
+              <w:fldChar w:fldCharType="end"/>
+            </w:r>
+          </w:hyperlink>
+        </w:p>
+        <w:p>
+          <w:pPr>
+            <w:pStyle w:val="TOC2"/>
+            <w:tabs>
+              <w:tab w:val="right" w:leader="dot" w:pos="9736"/>
+            </w:tabs>
+            <w:rPr>
+              <w:noProof/>
+              <w:sz w:val="22"/>
+              <w:szCs w:val="22"/>
+              <w:lang w:eastAsia="en-ZA"/>
+            </w:rPr>
+          </w:pPr>
+          <w:hyperlink w:anchor="_Toc526372336" w:history="1">
+            <w:r>
+              <w:rPr>
+                <w:rStyle w:val="Hyperlink"/>
+                <w:noProof/>
+              </w:rPr>
+              <w:t>PHY5008W</w:t>
+            </w:r>
+            <w:r>
+              <w:rPr>
+                <w:noProof/>
+                <w:webHidden/>
+              </w:rPr>
+              <w:tab/>
+            </w:r>
+            <w:r>
+              <w:rPr>
+                <w:noProof/>
+                <w:webHidden/>
+              </w:rPr>
+              <w:fldChar w:fldCharType="begin"/>
+            </w:r>
+            <w:r>
+              <w:rPr>
+                <w:noProof/>
+                <w:webHidden/>
+              </w:rPr>
+              <w:instrText xml:space="preserve"> PAGEREF _Toc526372336 \h </w:instrText>
+            </w:r>
+            <w:r>
+              <w:rPr>
+                <w:noProof/>
+                <w:webHidden/>
+              </w:rPr>
+            </w:r>
+            <w:r>
+              <w:rPr>
+                <w:noProof/>
+                <w:webHidden/>
+              </w:rPr>
+              <w:fldChar w:fldCharType="separate"/>
+            </w:r>
+            <w:r>
+              <w:rPr>
+                <w:noProof/>
+                <w:webHidden/>
+              </w:rPr>
+              <w:t>1</w:t>
             </w:r>
             <w:r>
               <w:rPr>
@@ -914,19 +1050,22 @@
           <w:pPr>
             <w:pStyle w:val="TOC1"/>
             <w:tabs>
-              <w:tab w:val="right" w:leader="dot" w:pos="9016"/>
+              <w:tab w:val="right" w:leader="dot" w:pos="9736"/>
             </w:tabs>
             <w:rPr>
               <w:noProof/>
+              <w:sz w:val="22"/>
+              <w:szCs w:val="22"/>
+              <w:lang w:eastAsia="en-ZA"/>
             </w:rPr>
           </w:pPr>
-          <w:hyperlink w:anchor="_Toc526365200" w:history="1">
+          <w:hyperlink w:anchor="_Toc526372337" w:history="1">
             <w:r>
               <w:rPr>
                 <w:rStyle w:val="Hyperlink"/>
                 <w:noProof/>
               </w:rPr>
-              <w:t>Aims &amp; Objectives</w:t>
+              <w:t>Submitted in Fulfilment of the Degree: MSc Data Science</w:t>
             </w:r>
             <w:r>
               <w:rPr>
@@ -947,7 +1086,7 @@
                 <w:noProof/>
                 <w:webHidden/>
               </w:rPr>
-              <w:instrText xml:space="preserve"> PAGEREF _Toc526365200 \h </w:instrText>
+              <w:instrText xml:space="preserve"> PAGEREF _Toc526372337 \h </w:instrText>
             </w:r>
             <w:r>
               <w:rPr>
@@ -967,7 +1106,7 @@
                 <w:noProof/>
                 <w:webHidden/>
               </w:rPr>
-              <w:t>3</w:t>
+              <w:t>1</w:t>
             </w:r>
             <w:r>
               <w:rPr>
@@ -982,19 +1121,22 @@
           <w:pPr>
             <w:pStyle w:val="TOC1"/>
             <w:tabs>
-              <w:tab w:val="right" w:leader="dot" w:pos="9016"/>
+              <w:tab w:val="right" w:leader="dot" w:pos="9736"/>
             </w:tabs>
             <w:rPr>
               <w:noProof/>
+              <w:sz w:val="22"/>
+              <w:szCs w:val="22"/>
+              <w:lang w:eastAsia="en-ZA"/>
             </w:rPr>
           </w:pPr>
-          <w:hyperlink w:anchor="_Toc526365201" w:history="1">
+          <w:hyperlink w:anchor="_Toc526372338" w:history="1">
             <w:r>
               <w:rPr>
                 <w:rStyle w:val="Hyperlink"/>
                 <w:noProof/>
               </w:rPr>
-              <w:t>Methods</w:t>
+              <w:t>Background</w:t>
             </w:r>
             <w:r>
               <w:rPr>
@@ -1015,7 +1157,218 @@
                 <w:noProof/>
                 <w:webHidden/>
               </w:rPr>
-              <w:instrText xml:space="preserve"> PAGEREF _Toc526365201 \h </w:instrText>
+              <w:instrText xml:space="preserve"> PAGEREF _Toc526372338 \h </w:instrText>
+            </w:r>
+            <w:r>
+              <w:rPr>
+                <w:noProof/>
+                <w:webHidden/>
+              </w:rPr>
+            </w:r>
+            <w:r>
+              <w:rPr>
+                <w:noProof/>
+                <w:webHidden/>
+              </w:rPr>
+              <w:fldChar w:fldCharType="separate"/>
+            </w:r>
+            <w:r>
+              <w:rPr>
+                <w:noProof/>
+                <w:webHidden/>
+              </w:rPr>
+              <w:t>3</w:t>
+            </w:r>
+            <w:r>
+              <w:rPr>
+                <w:noProof/>
+                <w:webHidden/>
+              </w:rPr>
+              <w:fldChar w:fldCharType="end"/>
+            </w:r>
+          </w:hyperlink>
+        </w:p>
+        <w:p>
+          <w:pPr>
+            <w:pStyle w:val="TOC2"/>
+            <w:tabs>
+              <w:tab w:val="right" w:leader="dot" w:pos="9736"/>
+            </w:tabs>
+            <w:rPr>
+              <w:noProof/>
+              <w:sz w:val="22"/>
+              <w:szCs w:val="22"/>
+              <w:lang w:eastAsia="en-ZA"/>
+            </w:rPr>
+          </w:pPr>
+          <w:hyperlink w:anchor="_Toc526372339" w:history="1">
+            <w:r>
+              <w:rPr>
+                <w:rStyle w:val="Hyperlink"/>
+                <w:noProof/>
+              </w:rPr>
+              <w:t>A Large Ion Collider Experiment (ALICE)</w:t>
+            </w:r>
+            <w:r>
+              <w:rPr>
+                <w:noProof/>
+                <w:webHidden/>
+              </w:rPr>
+              <w:tab/>
+            </w:r>
+            <w:r>
+              <w:rPr>
+                <w:noProof/>
+                <w:webHidden/>
+              </w:rPr>
+              <w:fldChar w:fldCharType="begin"/>
+            </w:r>
+            <w:r>
+              <w:rPr>
+                <w:noProof/>
+                <w:webHidden/>
+              </w:rPr>
+              <w:instrText xml:space="preserve"> PAGEREF _Toc526372339 \h </w:instrText>
+            </w:r>
+            <w:r>
+              <w:rPr>
+                <w:noProof/>
+                <w:webHidden/>
+              </w:rPr>
+            </w:r>
+            <w:r>
+              <w:rPr>
+                <w:noProof/>
+                <w:webHidden/>
+              </w:rPr>
+              <w:fldChar w:fldCharType="separate"/>
+            </w:r>
+            <w:r>
+              <w:rPr>
+                <w:noProof/>
+                <w:webHidden/>
+              </w:rPr>
+              <w:t>3</w:t>
+            </w:r>
+            <w:r>
+              <w:rPr>
+                <w:noProof/>
+                <w:webHidden/>
+              </w:rPr>
+              <w:fldChar w:fldCharType="end"/>
+            </w:r>
+          </w:hyperlink>
+        </w:p>
+        <w:p>
+          <w:pPr>
+            <w:pStyle w:val="TOC3"/>
+            <w:tabs>
+              <w:tab w:val="right" w:leader="dot" w:pos="9736"/>
+            </w:tabs>
+            <w:rPr>
+              <w:rFonts w:cstheme="minorBidi"/>
+              <w:noProof/>
+              <w:lang w:val="en-ZA" w:eastAsia="en-ZA"/>
+            </w:rPr>
+          </w:pPr>
+          <w:hyperlink w:anchor="_Toc526372340" w:history="1">
+            <w:r>
+              <w:rPr>
+                <w:rStyle w:val="Hyperlink"/>
+                <w:noProof/>
+              </w:rPr>
+              <w:t>Introduction to Experiment</w:t>
+            </w:r>
+            <w:r>
+              <w:rPr>
+                <w:noProof/>
+                <w:webHidden/>
+              </w:rPr>
+              <w:tab/>
+            </w:r>
+            <w:r>
+              <w:rPr>
+                <w:noProof/>
+                <w:webHidden/>
+              </w:rPr>
+              <w:fldChar w:fldCharType="begin"/>
+            </w:r>
+            <w:r>
+              <w:rPr>
+                <w:noProof/>
+                <w:webHidden/>
+              </w:rPr>
+              <w:instrText xml:space="preserve"> PAGEREF _Toc526372340 \h </w:instrText>
+            </w:r>
+            <w:r>
+              <w:rPr>
+                <w:noProof/>
+                <w:webHidden/>
+              </w:rPr>
+            </w:r>
+            <w:r>
+              <w:rPr>
+                <w:noProof/>
+                <w:webHidden/>
+              </w:rPr>
+              <w:fldChar w:fldCharType="separate"/>
+            </w:r>
+            <w:r>
+              <w:rPr>
+                <w:noProof/>
+                <w:webHidden/>
+              </w:rPr>
+              <w:t>3</w:t>
+            </w:r>
+            <w:r>
+              <w:rPr>
+                <w:noProof/>
+                <w:webHidden/>
+              </w:rPr>
+              <w:fldChar w:fldCharType="end"/>
+            </w:r>
+          </w:hyperlink>
+        </w:p>
+        <w:p>
+          <w:pPr>
+            <w:pStyle w:val="TOC3"/>
+            <w:tabs>
+              <w:tab w:val="right" w:leader="dot" w:pos="9736"/>
+            </w:tabs>
+            <w:rPr>
+              <w:rFonts w:cstheme="minorBidi"/>
+              <w:noProof/>
+              <w:lang w:val="en-ZA" w:eastAsia="en-ZA"/>
+            </w:rPr>
+          </w:pPr>
+          <w:hyperlink w:anchor="_Toc526372341" w:history="1">
+            <w:r>
+              <w:rPr>
+                <w:rStyle w:val="Hyperlink"/>
+                <w:noProof/>
+              </w:rPr>
+              <w:t>The ALICE Transition Radiation Detector (TRD)</w:t>
+            </w:r>
+            <w:r>
+              <w:rPr>
+                <w:noProof/>
+                <w:webHidden/>
+              </w:rPr>
+              <w:tab/>
+            </w:r>
+            <w:r>
+              <w:rPr>
+                <w:noProof/>
+                <w:webHidden/>
+              </w:rPr>
+              <w:fldChar w:fldCharType="begin"/>
+            </w:r>
+            <w:r>
+              <w:rPr>
+                <w:noProof/>
+                <w:webHidden/>
+              </w:rPr>
+              <w:instrText xml:space="preserve"> PAGEREF _Toc526372341 \h </w:instrText>
             </w:r>
             <w:r>
               <w:rPr>
@@ -1050,18 +1403,305 @@
           <w:pPr>
             <w:pStyle w:val="TOC1"/>
             <w:tabs>
-              <w:tab w:val="right" w:leader="dot" w:pos="9016"/>
+              <w:tab w:val="right" w:leader="dot" w:pos="9736"/>
             </w:tabs>
             <w:rPr>
               <w:noProof/>
+              <w:sz w:val="22"/>
+              <w:szCs w:val="22"/>
+              <w:lang w:eastAsia="en-ZA"/>
             </w:rPr>
           </w:pPr>
-          <w:hyperlink w:anchor="_Toc526365202" w:history="1">
+          <w:hyperlink w:anchor="_Toc526372342" w:history="1">
             <w:r>
               <w:rPr>
                 <w:rStyle w:val="Hyperlink"/>
                 <w:noProof/>
               </w:rPr>
+              <w:t>Motivation</w:t>
+            </w:r>
+            <w:r>
+              <w:rPr>
+                <w:noProof/>
+                <w:webHidden/>
+              </w:rPr>
+              <w:tab/>
+            </w:r>
+            <w:r>
+              <w:rPr>
+                <w:noProof/>
+                <w:webHidden/>
+              </w:rPr>
+              <w:fldChar w:fldCharType="begin"/>
+            </w:r>
+            <w:r>
+              <w:rPr>
+                <w:noProof/>
+                <w:webHidden/>
+              </w:rPr>
+              <w:instrText xml:space="preserve"> PAGEREF _Toc526372342 \h </w:instrText>
+            </w:r>
+            <w:r>
+              <w:rPr>
+                <w:noProof/>
+                <w:webHidden/>
+              </w:rPr>
+            </w:r>
+            <w:r>
+              <w:rPr>
+                <w:noProof/>
+                <w:webHidden/>
+              </w:rPr>
+              <w:fldChar w:fldCharType="separate"/>
+            </w:r>
+            <w:r>
+              <w:rPr>
+                <w:noProof/>
+                <w:webHidden/>
+              </w:rPr>
+              <w:t>5</w:t>
+            </w:r>
+            <w:r>
+              <w:rPr>
+                <w:noProof/>
+                <w:webHidden/>
+              </w:rPr>
+              <w:fldChar w:fldCharType="end"/>
+            </w:r>
+          </w:hyperlink>
+        </w:p>
+        <w:p>
+          <w:pPr>
+            <w:pStyle w:val="TOC1"/>
+            <w:tabs>
+              <w:tab w:val="right" w:leader="dot" w:pos="9736"/>
+            </w:tabs>
+            <w:rPr>
+              <w:noProof/>
+              <w:sz w:val="22"/>
+              <w:szCs w:val="22"/>
+              <w:lang w:eastAsia="en-ZA"/>
+            </w:rPr>
+          </w:pPr>
+          <w:hyperlink w:anchor="_Toc526372343" w:history="1">
+            <w:r>
+              <w:rPr>
+                <w:rStyle w:val="Hyperlink"/>
+                <w:noProof/>
+              </w:rPr>
+              <w:t>Research Question</w:t>
+            </w:r>
+            <w:r>
+              <w:rPr>
+                <w:noProof/>
+                <w:webHidden/>
+              </w:rPr>
+              <w:tab/>
+            </w:r>
+            <w:r>
+              <w:rPr>
+                <w:noProof/>
+                <w:webHidden/>
+              </w:rPr>
+              <w:fldChar w:fldCharType="begin"/>
+            </w:r>
+            <w:r>
+              <w:rPr>
+                <w:noProof/>
+                <w:webHidden/>
+              </w:rPr>
+              <w:instrText xml:space="preserve"> PAGEREF _Toc526372343 \h </w:instrText>
+            </w:r>
+            <w:r>
+              <w:rPr>
+                <w:noProof/>
+                <w:webHidden/>
+              </w:rPr>
+            </w:r>
+            <w:r>
+              <w:rPr>
+                <w:noProof/>
+                <w:webHidden/>
+              </w:rPr>
+              <w:fldChar w:fldCharType="separate"/>
+            </w:r>
+            <w:r>
+              <w:rPr>
+                <w:noProof/>
+                <w:webHidden/>
+              </w:rPr>
+              <w:t>5</w:t>
+            </w:r>
+            <w:r>
+              <w:rPr>
+                <w:noProof/>
+                <w:webHidden/>
+              </w:rPr>
+              <w:fldChar w:fldCharType="end"/>
+            </w:r>
+          </w:hyperlink>
+        </w:p>
+        <w:p>
+          <w:pPr>
+            <w:pStyle w:val="TOC1"/>
+            <w:tabs>
+              <w:tab w:val="right" w:leader="dot" w:pos="9736"/>
+            </w:tabs>
+            <w:rPr>
+              <w:noProof/>
+              <w:sz w:val="22"/>
+              <w:szCs w:val="22"/>
+              <w:lang w:eastAsia="en-ZA"/>
+            </w:rPr>
+          </w:pPr>
+          <w:hyperlink w:anchor="_Toc526372344" w:history="1">
+            <w:r>
+              <w:rPr>
+                <w:rStyle w:val="Hyperlink"/>
+                <w:noProof/>
+              </w:rPr>
+              <w:t>Aims &amp; Objectives</w:t>
+            </w:r>
+            <w:r>
+              <w:rPr>
+                <w:noProof/>
+                <w:webHidden/>
+              </w:rPr>
+              <w:tab/>
+            </w:r>
+            <w:r>
+              <w:rPr>
+                <w:noProof/>
+                <w:webHidden/>
+              </w:rPr>
+              <w:fldChar w:fldCharType="begin"/>
+            </w:r>
+            <w:r>
+              <w:rPr>
+                <w:noProof/>
+                <w:webHidden/>
+              </w:rPr>
+              <w:instrText xml:space="preserve"> PAGEREF _Toc526372344 \h </w:instrText>
+            </w:r>
+            <w:r>
+              <w:rPr>
+                <w:noProof/>
+                <w:webHidden/>
+              </w:rPr>
+            </w:r>
+            <w:r>
+              <w:rPr>
+                <w:noProof/>
+                <w:webHidden/>
+              </w:rPr>
+              <w:fldChar w:fldCharType="separate"/>
+            </w:r>
+            <w:r>
+              <w:rPr>
+                <w:noProof/>
+                <w:webHidden/>
+              </w:rPr>
+              <w:t>5</w:t>
+            </w:r>
+            <w:r>
+              <w:rPr>
+                <w:noProof/>
+                <w:webHidden/>
+              </w:rPr>
+              <w:fldChar w:fldCharType="end"/>
+            </w:r>
+          </w:hyperlink>
+        </w:p>
+        <w:p>
+          <w:pPr>
+            <w:pStyle w:val="TOC1"/>
+            <w:tabs>
+              <w:tab w:val="right" w:leader="dot" w:pos="9736"/>
+            </w:tabs>
+            <w:rPr>
+              <w:noProof/>
+              <w:sz w:val="22"/>
+              <w:szCs w:val="22"/>
+              <w:lang w:eastAsia="en-ZA"/>
+            </w:rPr>
+          </w:pPr>
+          <w:hyperlink w:anchor="_Toc526372345" w:history="1">
+            <w:r>
+              <w:rPr>
+                <w:rStyle w:val="Hyperlink"/>
+                <w:noProof/>
+              </w:rPr>
+              <w:t>Methods</w:t>
+            </w:r>
+            <w:r>
+              <w:rPr>
+                <w:noProof/>
+                <w:webHidden/>
+              </w:rPr>
+              <w:tab/>
+            </w:r>
+            <w:r>
+              <w:rPr>
+                <w:noProof/>
+                <w:webHidden/>
+              </w:rPr>
+              <w:fldChar w:fldCharType="begin"/>
+            </w:r>
+            <w:r>
+              <w:rPr>
+                <w:noProof/>
+                <w:webHidden/>
+              </w:rPr>
+              <w:instrText xml:space="preserve"> PAGEREF _Toc526372345 \h </w:instrText>
+            </w:r>
+            <w:r>
+              <w:rPr>
+                <w:noProof/>
+                <w:webHidden/>
+              </w:rPr>
+            </w:r>
+            <w:r>
+              <w:rPr>
+                <w:noProof/>
+                <w:webHidden/>
+              </w:rPr>
+              <w:fldChar w:fldCharType="separate"/>
+            </w:r>
+            <w:r>
+              <w:rPr>
+                <w:noProof/>
+                <w:webHidden/>
+              </w:rPr>
+              <w:t>5</w:t>
+            </w:r>
+            <w:r>
+              <w:rPr>
+                <w:noProof/>
+                <w:webHidden/>
+              </w:rPr>
+              <w:fldChar w:fldCharType="end"/>
+            </w:r>
+          </w:hyperlink>
+        </w:p>
+        <w:p>
+          <w:pPr>
+            <w:pStyle w:val="TOC1"/>
+            <w:tabs>
+              <w:tab w:val="right" w:leader="dot" w:pos="9736"/>
+            </w:tabs>
+            <w:rPr>
+              <w:noProof/>
+              <w:sz w:val="22"/>
+              <w:szCs w:val="22"/>
+              <w:lang w:eastAsia="en-ZA"/>
+            </w:rPr>
+          </w:pPr>
+          <w:hyperlink w:anchor="_Toc526372346" w:history="1">
+            <w:r>
+              <w:rPr>
+                <w:rStyle w:val="Hyperlink"/>
+                <w:noProof/>
+              </w:rPr>
               <w:t>Bibliography</w:t>
             </w:r>
             <w:r>
@@ -1083,7 +1723,7 @@
                 <w:noProof/>
                 <w:webHidden/>
               </w:rPr>
-              <w:instrText xml:space="preserve"> PAGEREF _Toc526365202 \h </w:instrText>
+              <w:instrText xml:space="preserve"> PAGEREF _Toc526372346 \h </w:instrText>
             </w:r>
             <w:r>
               <w:rPr>
@@ -1103,7 +1743,7 @@
                 <w:noProof/>
                 <w:webHidden/>
               </w:rPr>
-              <w:t>3</w:t>
+              <w:t>5</w:t>
             </w:r>
             <w:r>
               <w:rPr>
@@ -1128,40 +1768,60 @@
     </w:sdt>
     <w:p>
       <w:pPr>
-        <w:pStyle w:val="Heading1"/>
-      </w:pPr>
-      <w:bookmarkStart w:id="4" w:name="_Toc526365197"/>
-      <w:r>
-        <w:t>Background</w:t>
-      </w:r>
-      <w:bookmarkEnd w:id="4"/>
+        <w:rPr>
+          <w:rFonts w:asciiTheme="majorHAnsi" w:eastAsiaTheme="majorEastAsia" w:hAnsiTheme="majorHAnsi" w:cstheme="majorBidi"/>
+          <w:color w:val="9C5424" w:themeColor="accent6" w:themeShade="BF"/>
+          <w:sz w:val="40"/>
+          <w:szCs w:val="40"/>
+        </w:rPr>
+      </w:pPr>
+      <w:r>
+        <w:br w:type="page"/>
+      </w:r>
     </w:p>
     <w:p>
       <w:pPr>
-        <w:rPr>
-          <w:b/>
-        </w:rPr>
-      </w:pPr>
+        <w:pStyle w:val="Heading1"/>
+      </w:pPr>
+      <w:bookmarkStart w:id="13" w:name="_Toc526372338"/>
+      <w:r>
+        <w:lastRenderedPageBreak/>
+        <w:t>Background</w:t>
+      </w:r>
+      <w:bookmarkEnd w:id="13"/>
     </w:p>
+    <w:p/>
     <w:p>
       <w:pPr>
-        <w:pStyle w:val="ListParagraph"/>
-        <w:numPr>
-          <w:ilvl w:val="0"/>
-          <w:numId w:val="1"/>
-        </w:numPr>
-        <w:rPr>
-          <w:b/>
-        </w:rPr>
-      </w:pPr>
-      <w:r>
-        <w:rPr>
-          <w:b/>
-        </w:rPr>
-        <w:t xml:space="preserve">A Large Ion Collider Experiment (ALICE) </w:t>
-      </w:r>
+        <w:pStyle w:val="Heading2"/>
+        <w:jc w:val="center"/>
+      </w:pPr>
+      <w:bookmarkStart w:id="14" w:name="_Toc526372339"/>
+      <w:r>
+        <w:t>A Large Ion Collider Experiment (ALICE)</w:t>
+      </w:r>
+      <w:bookmarkEnd w:id="14"/>
     </w:p>
+    <w:p/>
     <w:p>
+      <w:pPr>
+        <w:pStyle w:val="Heading3"/>
+        <w:jc w:val="center"/>
+      </w:pPr>
+      <w:bookmarkStart w:id="15" w:name="_Toc526372340"/>
+      <w:r>
+        <w:t>Introduction</w:t>
+      </w:r>
+      <w:r>
+        <w:t xml:space="preserve"> to Experiment</w:t>
+      </w:r>
+      <w:bookmarkEnd w:id="15"/>
+    </w:p>
+    <w:p/>
+    <w:p>
+      <w:pPr>
+        <w:pStyle w:val="Style1"/>
+      </w:pPr>
       <w:r>
         <w:t>A Large Ion Collider Experiment (ALICE) is a large scale collaborative experiment dedicated to studying all collisions involving heavy ions at the Large Hadron Collider</w:t>
       </w:r>
@@ -1203,6 +1863,9 @@
       </w:r>
     </w:p>
     <w:p>
+      <w:pPr>
+        <w:pStyle w:val="Style1"/>
+      </w:pPr>
       <w:r>
         <w:t>In central high energy collisions between heavy ions (i.e. where the centres of colliding nuclei overlap sufficiently), a newly discovered deconfined state of strongly interacting matter, the Quark Gluon Plasma (QGP) can be created in small amounts</w:t>
       </w:r>
@@ -1234,16 +1897,7 @@
         </w:sdtContent>
       </w:sdt>
       <w:r>
-        <w:t>. It is thought that this state of matter was dominant during the first 10</w:t>
-      </w:r>
-      <w:r>
-        <w:rPr>
-          <w:vertAlign w:val="superscript"/>
-        </w:rPr>
-        <w:t>-6</w:t>
-      </w:r>
-      <w:r>
-        <w:t xml:space="preserve"> s of the Universe’s existence</w:t>
+        <w:t>. It is thought that this state of matter was dominant during the first 10-6 s of the Universe’s existence</w:t>
       </w:r>
       <w:sdt>
         <w:sdtPr>
@@ -1313,6 +1967,9 @@
       </w:r>
     </w:p>
     <w:p>
+      <w:pPr>
+        <w:pStyle w:val="Style1"/>
+      </w:pPr>
       <w:r>
         <w:t>ALICE is the first experiment in history capable of producing the QGP in a laboratory setting; and as such, it is equipped to infer a variety of physical variables relating to the QGP, by analysing data from electrons produced during many of the physical processes that occur in the wake of heavy ion collisions, e.g. open heavy-flavour hadron decays, virtual photons, etc</w:t>
       </w:r>
@@ -1385,35 +2042,42 @@
     </w:p>
     <w:p>
       <w:pPr>
-        <w:pStyle w:val="ListParagraph"/>
-        <w:numPr>
-          <w:ilvl w:val="2"/>
-          <w:numId w:val="1"/>
-        </w:numPr>
-        <w:rPr>
-          <w:b/>
-        </w:rPr>
-      </w:pPr>
-      <w:r>
-        <w:rPr>
-          <w:b/>
-        </w:rPr>
+        <w:pStyle w:val="Heading3"/>
+        <w:jc w:val="center"/>
+      </w:pPr>
+      <w:bookmarkStart w:id="16" w:name="_Toc526372341"/>
+      <w:r>
         <w:t xml:space="preserve">The ALICE </w:t>
       </w:r>
       <w:r>
-        <w:rPr>
-          <w:b/>
-        </w:rPr>
         <w:t>Transition</w:t>
       </w:r>
       <w:r>
-        <w:rPr>
-          <w:b/>
-        </w:rPr>
-        <w:t xml:space="preserve"> Radiation Detector (TRD) </w:t>
+        <w:t xml:space="preserve"> Radiation </w:t>
+      </w:r>
+      <w:r>
+        <w:t>Detector</w:t>
+      </w:r>
+      <w:r>
+        <w:t xml:space="preserve"> (TRD)</w:t>
+      </w:r>
+      <w:bookmarkEnd w:id="16"/>
+    </w:p>
+    <w:p/>
+    <w:p>
+      <w:pPr>
+        <w:pStyle w:val="Heading4"/>
+        <w:jc w:val="center"/>
+      </w:pPr>
+      <w:r>
+        <w:lastRenderedPageBreak/>
+        <w:t>Introduction</w:t>
       </w:r>
     </w:p>
     <w:p>
+      <w:pPr>
+        <w:pStyle w:val="Style1"/>
+      </w:pPr>
       <w:r>
         <w:t xml:space="preserve">The main purpose of the ALICE Transition Radiation Detector (TRD) is the identification of </w:t>
       </w:r>
@@ -1468,41 +2132,134 @@
     </w:p>
     <w:p>
       <w:pPr>
-        <w:pStyle w:val="ListParagraph"/>
-        <w:numPr>
-          <w:ilvl w:val="2"/>
-          <w:numId w:val="1"/>
-        </w:numPr>
+        <w:pStyle w:val="Heading4"/>
+        <w:jc w:val="center"/>
+      </w:pPr>
+      <w:r>
+        <w:t>TRD</w:t>
+      </w:r>
+      <w:r>
+        <w:t xml:space="preserve"> Physical Properties</w:t>
+      </w:r>
+    </w:p>
+    <w:p>
+      <w:pPr>
+        <w:pStyle w:val="Style1"/>
+      </w:pPr>
+      <w:r>
+        <w:t xml:space="preserve">The TRD </w:t>
+      </w:r>
+      <w:r>
+        <w:t xml:space="preserve">is located </w:t>
+      </w:r>
+      <w:r>
+        <w:t>with</w:t>
+      </w:r>
+      <w:r>
+        <w:t xml:space="preserve">in the ALICE central barrel, it’s inner boundary sits at a radial distance of 2.90 m from the beam axis. It contains 522 chambers, each of which contains a </w:t>
+      </w:r>
+      <w:proofErr w:type="spellStart"/>
+      <w:r>
+        <w:t>fiber</w:t>
+      </w:r>
+      <w:proofErr w:type="spellEnd"/>
+      <w:r>
+        <w:t>/ foam radiator, a 3 cm drift region and a multi-wire proportional chamber (MWPC) filled with Xenon-</w:t>
+      </w:r>
+      <m:oMath>
+        <m:sSup>
+          <m:sSupPr>
+            <m:ctrlPr>
+              <w:rPr>
+                <w:rFonts w:ascii="Cambria Math" w:hAnsi="Cambria Math"/>
+                <w:i/>
+                <w:sz w:val="21"/>
+              </w:rPr>
+            </m:ctrlPr>
+          </m:sSupPr>
+          <m:e>
+            <m:r>
+              <m:rPr>
+                <m:sty m:val="p"/>
+              </m:rPr>
+              <w:rPr>
+                <w:rFonts w:ascii="Cambria Math" w:hAnsi="Cambria Math"/>
+              </w:rPr>
+              <m:t>CO</m:t>
+            </m:r>
+          </m:e>
+          <m:sup>
+            <m:r>
+              <w:rPr>
+                <w:rFonts w:ascii="Cambria Math" w:hAnsi="Cambria Math"/>
+              </w:rPr>
+              <m:t>2</m:t>
+            </m:r>
+          </m:sup>
+        </m:sSup>
+      </m:oMath>
+      <w:r>
+        <w:t>; these chambers are arranged in a six-layer configuration</w:t>
+      </w:r>
+      <w:r>
+        <w:t xml:space="preserve"> </w:t>
+      </w:r>
+      <w:sdt>
+        <w:sdtPr>
+          <w:id w:val="-26033086"/>
+          <w:citation/>
+        </w:sdtPr>
+        <w:sdtContent>
+          <w:r>
+            <w:fldChar w:fldCharType="begin"/>
+          </w:r>
+          <w:r>
+            <w:instrText xml:space="preserve"> CITATION Col18 \l 7177 </w:instrText>
+          </w:r>
+          <w:r>
+            <w:fldChar w:fldCharType="separate"/>
+          </w:r>
+          <w:r>
+            <w:rPr>
+              <w:noProof/>
+            </w:rPr>
+            <w:t>(1)</w:t>
+          </w:r>
+          <w:r>
+            <w:fldChar w:fldCharType="end"/>
+          </w:r>
+        </w:sdtContent>
+      </w:sdt>
+      <w:r>
+        <w:t>.</w:t>
+      </w:r>
+      <w:r>
+        <w:t xml:space="preserve"> The position of the TRD within the ALICE central barrel is shown in </w:t>
+      </w:r>
+      <w:r>
         <w:rPr>
           <w:b/>
+          <w:i/>
         </w:rPr>
-      </w:pPr>
-      <w:r>
-        <w:rPr>
-          <w:b/>
-        </w:rPr>
-        <w:t>TRD</w:t>
-      </w:r>
-      <w:r>
-        <w:rPr>
-          <w:b/>
-        </w:rPr>
-        <w:t xml:space="preserve"> Physical Properties</w:t>
+        <w:t>Figure 1</w:t>
+      </w:r>
+      <w:r>
+        <w:t>.</w:t>
       </w:r>
     </w:p>
     <w:p>
       <w:pPr>
         <w:keepNext/>
+        <w:jc w:val="center"/>
       </w:pPr>
       <w:r>
         <w:rPr>
           <w:noProof/>
         </w:rPr>
-        <w:lastRenderedPageBreak/>
         <w:drawing>
           <wp:inline distT="0" distB="0" distL="0" distR="0">
-            <wp:extent cx="5731510" cy="4184693"/>
-            <wp:effectExtent l="0" t="0" r="2540" b="6350"/>
+            <wp:extent cx="3443596" cy="2514240"/>
+            <wp:effectExtent l="0" t="0" r="5080" b="635"/>
             <wp:docPr id="1" name="Picture 1" descr="http://alice.web.cern.ch/sites/alice.web.cern.ch/files/ALICE_TRD.png"/>
             <wp:cNvGraphicFramePr>
               <a:graphicFrameLocks xmlns:a="http://schemas.openxmlformats.org/drawingml/2006/main" noChangeAspect="1"/>
@@ -1517,7 +2274,7 @@
                     </pic:cNvPicPr>
                   </pic:nvPicPr>
                   <pic:blipFill>
-                    <a:blip r:embed="rId8">
+                    <a:blip r:embed="rId11">
                       <a:extLst>
                         <a:ext uri="{28A0092B-C50C-407E-A947-70E740481C1C}">
                           <a14:useLocalDpi xmlns:a14="http://schemas.microsoft.com/office/drawing/2010/main" val="0"/>
@@ -1532,7 +2289,7 @@
                   <pic:spPr bwMode="auto">
                     <a:xfrm>
                       <a:off x="0" y="0"/>
-                      <a:ext cx="5731510" cy="4184693"/>
+                      <a:ext cx="3457128" cy="2524120"/>
                     </a:xfrm>
                     <a:prstGeom prst="rect">
                       <a:avLst/>
@@ -1554,53 +2311,106 @@
         <w:pStyle w:val="Caption"/>
       </w:pPr>
       <w:r>
+        <w:rPr>
+          <w:color w:val="auto"/>
+        </w:rPr>
         <w:t xml:space="preserve">Figure </w:t>
       </w:r>
       <w:r>
+        <w:rPr>
+          <w:color w:val="auto"/>
+        </w:rPr>
         <w:fldChar w:fldCharType="begin"/>
       </w:r>
       <w:r>
+        <w:rPr>
+          <w:color w:val="auto"/>
+        </w:rPr>
         <w:instrText xml:space="preserve"> SEQ Figure \* ARABIC </w:instrText>
       </w:r>
       <w:r>
+        <w:rPr>
+          <w:color w:val="auto"/>
+        </w:rPr>
         <w:fldChar w:fldCharType="separate"/>
       </w:r>
       <w:r>
         <w:rPr>
           <w:noProof/>
+          <w:color w:val="auto"/>
         </w:rPr>
         <w:t>1</w:t>
       </w:r>
       <w:r>
+        <w:rPr>
+          <w:color w:val="auto"/>
+        </w:rPr>
         <w:fldChar w:fldCharType="end"/>
       </w:r>
       <w:r>
+        <w:rPr>
+          <w:color w:val="auto"/>
+        </w:rPr>
         <w:t>: The ALICE TRD, Highlighted in Cyan, within the ALICE main detector</w:t>
       </w:r>
-      <w:bookmarkStart w:id="5" w:name="_GoBack"/>
-      <w:bookmarkEnd w:id="5"/>
+      <w:r>
+        <w:rPr>
+          <w:color w:val="auto"/>
+        </w:rPr>
+        <w:t xml:space="preserve"> </w:t>
+      </w:r>
+      <w:sdt>
+        <w:sdtPr>
+          <w:id w:val="-2095007622"/>
+          <w:citation/>
+        </w:sdtPr>
+        <w:sdtContent>
+          <w:r>
+            <w:fldChar w:fldCharType="begin"/>
+          </w:r>
+          <w:r>
+            <w:instrText xml:space="preserve"> CITATION Mor18 \l 7177 </w:instrText>
+          </w:r>
+          <w:r>
+            <w:fldChar w:fldCharType="separate"/>
+          </w:r>
+          <w:r>
+            <w:rPr>
+              <w:noProof/>
+            </w:rPr>
+            <w:t>(3)</w:t>
+          </w:r>
+          <w:r>
+            <w:fldChar w:fldCharType="end"/>
+          </w:r>
+        </w:sdtContent>
+      </w:sdt>
     </w:p>
     <w:p>
       <w:pPr>
-        <w:pStyle w:val="ListParagraph"/>
-        <w:numPr>
-          <w:ilvl w:val="2"/>
-          <w:numId w:val="1"/>
-        </w:numPr>
-        <w:rPr>
-          <w:b/>
-        </w:rPr>
-      </w:pPr>
-      <w:r>
-        <w:rPr>
-          <w:b/>
-        </w:rPr>
-        <w:t>TRD Measurement Mechanism</w:t>
-      </w:r>
+        <w:pStyle w:val="Heading4"/>
+        <w:jc w:val="center"/>
+      </w:pPr>
     </w:p>
     <w:p>
-      <w:r>
-        <w:t>As the name suggests, transition radiation occurs when a particle transits across a dielectric boundary, this radiation is often measured in particle detectors to inform track reconstruction. Multiple boundaries are typically required to increase radiation yield, and since highly relativistic particles emit transition radiation that extends into the X-ray domain, the TRD utilizes gases with high proton-number (Z) to absorb this radiation, resulting in a high yield of energy deposition relative to the energy lost via ionization</w:t>
+      <w:pPr>
+        <w:pStyle w:val="Heading4"/>
+        <w:jc w:val="center"/>
+      </w:pPr>
+      <w:r>
+        <w:t>TRD Measurement Mechanism</w:t>
+      </w:r>
+    </w:p>
+    <w:p>
+      <w:pPr>
+        <w:pStyle w:val="Style1"/>
+      </w:pPr>
+      <w:r>
+        <w:t xml:space="preserve">As the name suggests, transition radiation occurs when a particle transits across a dielectric boundary, this radiation is often measured in particle detectors to inform track reconstruction. Multiple boundaries are typically required to increase radiation yield, and since highly relativistic particles emit transition </w:t>
+      </w:r>
+      <w:r>
+        <w:lastRenderedPageBreak/>
+        <w:t>radiation that extends into the X-ray domain, the TRD utilizes gases with high proton-number (Z) to absorb this radiation, resulting in a high yield of energy deposition relative to the energy lost via ionization</w:t>
       </w:r>
       <w:sdt>
         <w:sdtPr>
@@ -1634,6 +2444,301 @@
     </w:p>
     <w:p>
       <w:pPr>
+        <w:keepNext/>
+        <w:jc w:val="center"/>
+      </w:pPr>
+      <w:r>
+        <w:rPr>
+          <w:noProof/>
+        </w:rPr>
+        <w:drawing>
+          <wp:inline distT="0" distB="0" distL="0" distR="0">
+            <wp:extent cx="4907280" cy="2500696"/>
+            <wp:effectExtent l="0" t="0" r="7620" b="0"/>
+            <wp:docPr id="2" name="Picture 2" descr="Image result for alice mwpc trd"/>
+            <wp:cNvGraphicFramePr>
+              <a:graphicFrameLocks xmlns:a="http://schemas.openxmlformats.org/drawingml/2006/main" noChangeAspect="1"/>
+            </wp:cNvGraphicFramePr>
+            <a:graphic xmlns:a="http://schemas.openxmlformats.org/drawingml/2006/main">
+              <a:graphicData uri="http://schemas.openxmlformats.org/drawingml/2006/picture">
+                <pic:pic xmlns:pic="http://schemas.openxmlformats.org/drawingml/2006/picture">
+                  <pic:nvPicPr>
+                    <pic:cNvPr id="0" name="Picture 3" descr="Image result for alice mwpc trd"/>
+                    <pic:cNvPicPr>
+                      <a:picLocks noChangeAspect="1" noChangeArrowheads="1"/>
+                    </pic:cNvPicPr>
+                  </pic:nvPicPr>
+                  <pic:blipFill>
+                    <a:blip r:embed="rId12" cstate="print">
+                      <a:extLst>
+                        <a:ext uri="{28A0092B-C50C-407E-A947-70E740481C1C}">
+                          <a14:useLocalDpi xmlns:a14="http://schemas.microsoft.com/office/drawing/2010/main" val="0"/>
+                        </a:ext>
+                      </a:extLst>
+                    </a:blip>
+                    <a:srcRect/>
+                    <a:stretch>
+                      <a:fillRect/>
+                    </a:stretch>
+                  </pic:blipFill>
+                  <pic:spPr bwMode="auto">
+                    <a:xfrm>
+                      <a:off x="0" y="0"/>
+                      <a:ext cx="4911442" cy="2502817"/>
+                    </a:xfrm>
+                    <a:prstGeom prst="rect">
+                      <a:avLst/>
+                    </a:prstGeom>
+                    <a:noFill/>
+                    <a:ln>
+                      <a:noFill/>
+                    </a:ln>
+                  </pic:spPr>
+                </pic:pic>
+              </a:graphicData>
+            </a:graphic>
+          </wp:inline>
+        </w:drawing>
+      </w:r>
+    </w:p>
+    <w:p>
+      <w:pPr>
+        <w:pStyle w:val="Caption"/>
+        <w:rPr>
+          <w:color w:val="auto"/>
+        </w:rPr>
+      </w:pPr>
+      <w:r>
+        <w:rPr>
+          <w:color w:val="auto"/>
+        </w:rPr>
+        <w:t xml:space="preserve">Figure </w:t>
+      </w:r>
+      <w:r>
+        <w:rPr>
+          <w:color w:val="auto"/>
+        </w:rPr>
+        <w:fldChar w:fldCharType="begin"/>
+      </w:r>
+      <w:r>
+        <w:rPr>
+          <w:color w:val="auto"/>
+        </w:rPr>
+        <w:instrText xml:space="preserve"> SEQ Figure \* ARABIC </w:instrText>
+      </w:r>
+      <w:r>
+        <w:rPr>
+          <w:color w:val="auto"/>
+        </w:rPr>
+        <w:fldChar w:fldCharType="separate"/>
+      </w:r>
+      <w:r>
+        <w:rPr>
+          <w:noProof/>
+          <w:color w:val="auto"/>
+        </w:rPr>
+        <w:t>2</w:t>
+      </w:r>
+      <w:r>
+        <w:rPr>
+          <w:color w:val="auto"/>
+        </w:rPr>
+        <w:fldChar w:fldCharType="end"/>
+      </w:r>
+      <w:r>
+        <w:rPr>
+          <w:color w:val="auto"/>
+        </w:rPr>
+        <w:t xml:space="preserve">: A schematic representation of </w:t>
+      </w:r>
+      <w:r>
+        <w:rPr>
+          <w:color w:val="auto"/>
+        </w:rPr>
+        <w:t xml:space="preserve">the components in </w:t>
+      </w:r>
+      <w:r>
+        <w:rPr>
+          <w:color w:val="auto"/>
+        </w:rPr>
+        <w:t>an MWPC</w:t>
+      </w:r>
+      <w:r>
+        <w:rPr>
+          <w:color w:val="auto"/>
+        </w:rPr>
+        <w:t xml:space="preserve"> Module</w:t>
+      </w:r>
+    </w:p>
+    <w:p>
+      <w:pPr>
+        <w:pStyle w:val="Style1"/>
+      </w:pPr>
+    </w:p>
+    <w:p>
+      <w:pPr>
+        <w:pStyle w:val="Style1"/>
+      </w:pPr>
+      <w:r>
+        <w:t xml:space="preserve">The drift time of gas particles </w:t>
+      </w:r>
+      <w:r>
+        <w:t xml:space="preserve">within the </w:t>
+      </w:r>
+      <w:r>
+        <w:t>MWPC provides</w:t>
+      </w:r>
+      <w:r>
+        <w:t xml:space="preserve"> fine-grained</w:t>
+      </w:r>
+      <w:r>
+        <w:t xml:space="preserve"> positional information about</w:t>
+      </w:r>
+      <w:r>
+        <w:t xml:space="preserve"> where</w:t>
+      </w:r>
+      <w:r>
+        <w:t xml:space="preserve"> the particle </w:t>
+      </w:r>
+      <w:proofErr w:type="spellStart"/>
+      <w:r>
+        <w:t>tracklet</w:t>
+      </w:r>
+      <w:proofErr w:type="spellEnd"/>
+      <w:r>
+        <w:t xml:space="preserve"> passed through the radiator</w:t>
+      </w:r>
+      <w:r>
+        <w:t>.</w:t>
+      </w:r>
+      <w:r>
+        <w:t xml:space="preserve"> The detected</w:t>
+      </w:r>
+      <w:r>
+        <w:t xml:space="preserve"> signal</w:t>
+      </w:r>
+      <w:r>
+        <w:t xml:space="preserve"> takes the form</w:t>
+      </w:r>
+      <w:r>
+        <w:t xml:space="preserve"> of</w:t>
+      </w:r>
+      <w:r>
+        <w:t xml:space="preserve"> charged gas molecules, ionized via interaction with</w:t>
+      </w:r>
+      <w:r>
+        <w:t xml:space="preserve"> transition radiation photons and amplified through a chain of interactions between gas molecules</w:t>
+      </w:r>
+      <w:r>
+        <w:t>, finally being absorbed by a negatively charged wire (anode)</w:t>
+      </w:r>
+      <w:r>
+        <w:t xml:space="preserve"> </w:t>
+      </w:r>
+      <w:sdt>
+        <w:sdtPr>
+          <w:id w:val="671988934"/>
+          <w:citation/>
+        </w:sdtPr>
+        <w:sdtContent>
+          <w:r>
+            <w:fldChar w:fldCharType="begin"/>
+          </w:r>
+          <w:r>
+            <w:instrText xml:space="preserve"> CITATION Mor18 \l 7177 </w:instrText>
+          </w:r>
+          <w:r>
+            <w:fldChar w:fldCharType="separate"/>
+          </w:r>
+          <w:r>
+            <w:rPr>
+              <w:noProof/>
+            </w:rPr>
+            <w:t>(3)</w:t>
+          </w:r>
+          <w:r>
+            <w:fldChar w:fldCharType="end"/>
+          </w:r>
+        </w:sdtContent>
+      </w:sdt>
+      <w:r>
+        <w:t xml:space="preserve">, this process is depicted in </w:t>
+      </w:r>
+      <w:r>
+        <w:rPr>
+          <w:b/>
+          <w:i/>
+        </w:rPr>
+        <w:t>Figure 2</w:t>
+      </w:r>
+      <w:r>
+        <w:t>.</w:t>
+      </w:r>
+    </w:p>
+    <w:p>
+      <w:pPr>
+        <w:pStyle w:val="Heading4"/>
+        <w:jc w:val="center"/>
+      </w:pPr>
+      <w:r>
+        <w:t>Identifying Electrons</w:t>
+      </w:r>
+    </w:p>
+    <w:p>
+      <w:pPr>
+        <w:pStyle w:val="Style1"/>
+      </w:pPr>
+      <w:r>
+        <w:t xml:space="preserve">The production of Transition Radiation, as well as a higher specific ionization energy loss </w:t>
+      </w:r>
+      <m:oMath>
+        <m:f>
+          <m:fPr>
+            <m:ctrlPr>
+              <w:rPr>
+                <w:rFonts w:ascii="Cambria Math" w:hAnsi="Cambria Math"/>
+                <w:i/>
+              </w:rPr>
+            </m:ctrlPr>
+          </m:fPr>
+          <m:num>
+            <m:r>
+              <w:rPr>
+                <w:rFonts w:ascii="Cambria Math" w:hAnsi="Cambria Math"/>
+              </w:rPr>
+              <m:t>dE</m:t>
+            </m:r>
+          </m:num>
+          <m:den>
+            <m:r>
+              <w:rPr>
+                <w:rFonts w:ascii="Cambria Math" w:hAnsi="Cambria Math"/>
+              </w:rPr>
+              <m:t>dx</m:t>
+            </m:r>
+          </m:den>
+        </m:f>
+      </m:oMath>
+      <w:r>
+        <w:t xml:space="preserve">, are two features that enable </w:t>
+      </w:r>
+      <w:r>
+        <w:t>accurate</w:t>
+      </w:r>
+      <w:r>
+        <w:t xml:space="preserve"> differentiation of electrons from other charged particles</w:t>
+      </w:r>
+      <w:r>
+        <w:t>; and the temporal data provided by the TRD further enhances the specificity and sensitivity of the</w:t>
+      </w:r>
+      <w:bookmarkStart w:id="17" w:name="_GoBack"/>
+      <w:bookmarkEnd w:id="17"/>
+      <w:r>
+        <w:t xml:space="preserve"> electron identification process. </w:t>
+      </w:r>
+    </w:p>
+    <w:p>
+      <w:pPr>
         <w:rPr>
           <w:b/>
         </w:rPr>
@@ -1641,19 +2746,11 @@
     </w:p>
     <w:p>
       <w:pPr>
-        <w:pStyle w:val="ListParagraph"/>
-        <w:numPr>
-          <w:ilvl w:val="2"/>
-          <w:numId w:val="1"/>
-        </w:numPr>
-        <w:rPr>
-          <w:b/>
-        </w:rPr>
-      </w:pPr>
-      <w:r>
-        <w:rPr>
-          <w:b/>
-        </w:rPr>
+        <w:pStyle w:val="Heading4"/>
+        <w:jc w:val="center"/>
+      </w:pPr>
+      <w:r>
+        <w:lastRenderedPageBreak/>
         <w:t>Current TRD Accuracy</w:t>
       </w:r>
     </w:p>
@@ -1719,47 +2816,51 @@
       <w:pPr>
         <w:pStyle w:val="Heading1"/>
       </w:pPr>
-      <w:bookmarkStart w:id="6" w:name="_Toc526365198"/>
+      <w:bookmarkStart w:id="18" w:name="_Toc526372342"/>
       <w:r>
         <w:t>Motivation</w:t>
       </w:r>
-      <w:bookmarkEnd w:id="6"/>
+      <w:bookmarkEnd w:id="18"/>
     </w:p>
     <w:p/>
     <w:p>
       <w:pPr>
         <w:pStyle w:val="Heading1"/>
       </w:pPr>
-      <w:bookmarkStart w:id="7" w:name="_Toc526365199"/>
+      <w:bookmarkStart w:id="19" w:name="_Toc526372343"/>
       <w:r>
         <w:t>Research Question</w:t>
       </w:r>
-      <w:bookmarkEnd w:id="7"/>
+      <w:bookmarkEnd w:id="19"/>
     </w:p>
     <w:p/>
     <w:p>
       <w:pPr>
         <w:pStyle w:val="Heading1"/>
       </w:pPr>
-      <w:bookmarkStart w:id="8" w:name="_Toc526365200"/>
-      <w:r>
-        <w:lastRenderedPageBreak/>
+      <w:bookmarkStart w:id="20" w:name="_Toc526372344"/>
+      <w:r>
         <w:t>Aims &amp; Objectives</w:t>
       </w:r>
-      <w:bookmarkEnd w:id="8"/>
+      <w:bookmarkEnd w:id="20"/>
     </w:p>
     <w:p/>
     <w:p>
       <w:pPr>
         <w:pStyle w:val="Heading1"/>
       </w:pPr>
-      <w:bookmarkStart w:id="9" w:name="_Toc526365201"/>
+      <w:bookmarkStart w:id="21" w:name="_Toc526372345"/>
       <w:r>
         <w:t>Methods</w:t>
       </w:r>
-      <w:bookmarkEnd w:id="9"/>
+      <w:bookmarkEnd w:id="21"/>
     </w:p>
-    <w:bookmarkStart w:id="10" w:name="_Toc526365202" w:displacedByCustomXml="next"/>
+    <w:p>
+      <w:bookmarkStart w:id="22" w:name="_Toc526372346"/>
+      <w:r>
+        <w:br w:type="page"/>
+      </w:r>
+    </w:p>
     <w:sdt>
       <w:sdtPr>
         <w:rPr>
@@ -1783,7 +2884,7 @@
           <w:r>
             <w:t>Bibliography</w:t>
           </w:r>
-          <w:bookmarkEnd w:id="10"/>
+          <w:bookmarkEnd w:id="22"/>
         </w:p>
         <w:sdt>
           <w:sdtPr>
@@ -1840,6 +2941,90 @@
               </w:r>
             </w:p>
             <w:p>
+              <w:pPr>
+                <w:pStyle w:val="Bibliography"/>
+                <w:rPr>
+                  <w:noProof/>
+                </w:rPr>
+              </w:pPr>
+              <w:r>
+                <w:rPr>
+                  <w:noProof/>
+                </w:rPr>
+                <w:t xml:space="preserve">2. </w:t>
+              </w:r>
+              <w:r>
+                <w:rPr>
+                  <w:b/>
+                  <w:bCs/>
+                  <w:noProof/>
+                </w:rPr>
+                <w:t>Reed, Rosi.</w:t>
+              </w:r>
+              <w:r>
+                <w:rPr>
+                  <w:noProof/>
+                </w:rPr>
+                <w:t xml:space="preserve"> What is the QGP? </w:t>
+              </w:r>
+              <w:r>
+                <w:rPr>
+                  <w:i/>
+                  <w:iCs/>
+                  <w:noProof/>
+                </w:rPr>
+                <w:t xml:space="preserve">Quantum Diaries. </w:t>
+              </w:r>
+              <w:r>
+                <w:rPr>
+                  <w:noProof/>
+                </w:rPr>
+                <w:t>[Online] [Cited: 3 October 2018.] https://www.quantumdiaries.org/2011/11/23/what-is-the-qgp/.</w:t>
+              </w:r>
+            </w:p>
+            <w:p>
+              <w:pPr>
+                <w:pStyle w:val="Bibliography"/>
+                <w:rPr>
+                  <w:b/>
+                  <w:bCs/>
+                  <w:noProof/>
+                </w:rPr>
+              </w:pPr>
+              <w:r>
+                <w:rPr>
+                  <w:noProof/>
+                </w:rPr>
+                <w:t xml:space="preserve">3. </w:t>
+              </w:r>
+              <w:r>
+                <w:rPr>
+                  <w:b/>
+                  <w:bCs/>
+                  <w:noProof/>
+                </w:rPr>
+                <w:t xml:space="preserve">More details on the ALICE TRD. </w:t>
+              </w:r>
+              <w:r>
+                <w:rPr>
+                  <w:b/>
+                  <w:bCs/>
+                  <w:i/>
+                  <w:iCs/>
+                  <w:noProof/>
+                </w:rPr>
+                <w:t xml:space="preserve">ALICE - CERN. </w:t>
+              </w:r>
+              <w:r>
+                <w:rPr>
+                  <w:b/>
+                  <w:bCs/>
+                  <w:noProof/>
+                </w:rPr>
+                <w:t>[Online] CERN. [Cited: 3 October 2018.] http://alice.web.cern.ch/detectors/more-details-alice-trd.</w:t>
+              </w:r>
+            </w:p>
+            <w:p>
               <w:r>
                 <w:rPr>
                   <w:b/>
@@ -1861,13 +3046,176 @@
     <w:p/>
     <w:p/>
     <w:sectPr>
+      <w:headerReference w:type="default" r:id="rId13"/>
+      <w:footerReference w:type="default" r:id="rId14"/>
       <w:pgSz w:w="11906" w:h="16838"/>
-      <w:pgMar w:top="1440" w:right="1440" w:bottom="1440" w:left="1440" w:header="708" w:footer="708" w:gutter="0"/>
+      <w:pgMar w:top="1440" w:right="1080" w:bottom="1440" w:left="1080" w:header="708" w:footer="708" w:gutter="0"/>
       <w:cols w:space="708"/>
       <w:docGrid w:linePitch="360"/>
     </w:sectPr>
   </w:body>
 </w:document>
+</file>
+
+<file path=word/endnotes.xml><?xml version="1.0" encoding="utf-8"?>
+<w:endnotes xmlns:wpc="http://schemas.microsoft.com/office/word/2010/wordprocessingCanvas" xmlns:cx="http://schemas.microsoft.com/office/drawing/2014/chartex" xmlns:cx1="http://schemas.microsoft.com/office/drawing/2015/9/8/chartex" xmlns:cx2="http://schemas.microsoft.com/office/drawing/2015/10/21/chartex" xmlns:cx3="http://schemas.microsoft.com/office/drawing/2016/5/9/chartex" xmlns:cx4="http://schemas.microsoft.com/office/drawing/2016/5/10/chartex" xmlns:cx5="http://schemas.microsoft.com/office/drawing/2016/5/11/chartex" xmlns:cx6="http://schemas.microsoft.com/office/drawing/2016/5/12/chartex" xmlns:cx7="http://schemas.microsoft.com/office/drawing/2016/5/13/chartex" xmlns:cx8="http://schemas.microsoft.com/office/drawing/2016/5/14/chartex" xmlns:mc="http://schemas.openxmlformats.org/markup-compatibility/2006" xmlns:aink="http://schemas.microsoft.com/office/drawing/2016/ink" xmlns:am3d="http://schemas.microsoft.com/office/drawing/2017/model3d" xmlns:o="urn:schemas-microsoft-com:office:office" xmlns:r="http://schemas.openxmlformats.org/officeDocument/2006/relationships" xmlns:m="http://schemas.openxmlformats.org/officeDocument/2006/math" xmlns:v="urn:schemas-microsoft-com:vml" xmlns:wp14="http://schemas.microsoft.com/office/word/2010/wordprocessingDrawing" xmlns:wp="http://schemas.openxmlformats.org/drawingml/2006/wordprocessingDrawing" xmlns:w10="urn:schemas-microsoft-com:office:word" xmlns:w="http://schemas.openxmlformats.org/wordprocessingml/2006/main" xmlns:w14="http://schemas.microsoft.com/office/word/2010/wordml" xmlns:w15="http://schemas.microsoft.com/office/word/2012/wordml" xmlns:w16cid="http://schemas.microsoft.com/office/word/2016/wordml/cid" xmlns:w16se="http://schemas.microsoft.com/office/word/2015/wordml/symex" xmlns:wpg="http://schemas.microsoft.com/office/word/2010/wordprocessingGroup" xmlns:wpi="http://schemas.microsoft.com/office/word/2010/wordprocessingInk" xmlns:wne="http://schemas.microsoft.com/office/word/2006/wordml" xmlns:wps="http://schemas.microsoft.com/office/word/2010/wordprocessingShape" mc:Ignorable="w14 w15 w16se w16cid wp14">
+  <w:endnote w:type="separator" w:id="-1">
+    <w:p>
+      <w:pPr>
+        <w:spacing w:after="0" w:line="240" w:lineRule="auto"/>
+      </w:pPr>
+      <w:r>
+        <w:separator/>
+      </w:r>
+    </w:p>
+  </w:endnote>
+  <w:endnote w:type="continuationSeparator" w:id="0">
+    <w:p>
+      <w:pPr>
+        <w:spacing w:after="0" w:line="240" w:lineRule="auto"/>
+      </w:pPr>
+      <w:r>
+        <w:continuationSeparator/>
+      </w:r>
+    </w:p>
+  </w:endnote>
+</w:endnotes>
+</file>
+
+<file path=word/footer1.xml><?xml version="1.0" encoding="utf-8"?>
+<w:ftr xmlns:wpc="http://schemas.microsoft.com/office/word/2010/wordprocessingCanvas" xmlns:cx="http://schemas.microsoft.com/office/drawing/2014/chartex" xmlns:cx1="http://schemas.microsoft.com/office/drawing/2015/9/8/chartex" xmlns:cx2="http://schemas.microsoft.com/office/drawing/2015/10/21/chartex" xmlns:cx3="http://schemas.microsoft.com/office/drawing/2016/5/9/chartex" xmlns:cx4="http://schemas.microsoft.com/office/drawing/2016/5/10/chartex" xmlns:cx5="http://schemas.microsoft.com/office/drawing/2016/5/11/chartex" xmlns:cx6="http://schemas.microsoft.com/office/drawing/2016/5/12/chartex" xmlns:cx7="http://schemas.microsoft.com/office/drawing/2016/5/13/chartex" xmlns:cx8="http://schemas.microsoft.com/office/drawing/2016/5/14/chartex" xmlns:mc="http://schemas.openxmlformats.org/markup-compatibility/2006" xmlns:aink="http://schemas.microsoft.com/office/drawing/2016/ink" xmlns:am3d="http://schemas.microsoft.com/office/drawing/2017/model3d" xmlns:o="urn:schemas-microsoft-com:office:office" xmlns:r="http://schemas.openxmlformats.org/officeDocument/2006/relationships" xmlns:m="http://schemas.openxmlformats.org/officeDocument/2006/math" xmlns:v="urn:schemas-microsoft-com:vml" xmlns:wp14="http://schemas.microsoft.com/office/word/2010/wordprocessingDrawing" xmlns:wp="http://schemas.openxmlformats.org/drawingml/2006/wordprocessingDrawing" xmlns:w10="urn:schemas-microsoft-com:office:word" xmlns:w="http://schemas.openxmlformats.org/wordprocessingml/2006/main" xmlns:w14="http://schemas.microsoft.com/office/word/2010/wordml" xmlns:w15="http://schemas.microsoft.com/office/word/2012/wordml" xmlns:w16cid="http://schemas.microsoft.com/office/word/2016/wordml/cid" xmlns:w16se="http://schemas.microsoft.com/office/word/2015/wordml/symex" xmlns:wpg="http://schemas.microsoft.com/office/word/2010/wordprocessingGroup" xmlns:wpi="http://schemas.microsoft.com/office/word/2010/wordprocessingInk" xmlns:wne="http://schemas.microsoft.com/office/word/2006/wordml" xmlns:wps="http://schemas.microsoft.com/office/word/2010/wordprocessingShape" mc:Ignorable="w14 w15 w16se w16cid wp14">
+  <w:sdt>
+    <w:sdtPr>
+      <w:id w:val="-1181893765"/>
+      <w:docPartObj>
+        <w:docPartGallery w:val="Page Numbers (Bottom of Page)"/>
+        <w:docPartUnique/>
+      </w:docPartObj>
+    </w:sdtPr>
+    <w:sdtEndPr>
+      <w:rPr>
+        <w:color w:val="7F7F7F" w:themeColor="background1" w:themeShade="7F"/>
+        <w:spacing w:val="60"/>
+      </w:rPr>
+    </w:sdtEndPr>
+    <w:sdtContent>
+      <w:p>
+        <w:pPr>
+          <w:pStyle w:val="Footer"/>
+          <w:pBdr>
+            <w:top w:val="single" w:sz="4" w:space="1" w:color="D9D9D9" w:themeColor="background1" w:themeShade="D9"/>
+          </w:pBdr>
+          <w:jc w:val="right"/>
+        </w:pPr>
+        <w:r>
+          <w:fldChar w:fldCharType="begin"/>
+        </w:r>
+        <w:r>
+          <w:instrText xml:space="preserve"> PAGE   \* MERGEFORMAT </w:instrText>
+        </w:r>
+        <w:r>
+          <w:fldChar w:fldCharType="separate"/>
+        </w:r>
+        <w:r>
+          <w:rPr>
+            <w:noProof/>
+          </w:rPr>
+          <w:t>2</w:t>
+        </w:r>
+        <w:r>
+          <w:rPr>
+            <w:noProof/>
+          </w:rPr>
+          <w:fldChar w:fldCharType="end"/>
+        </w:r>
+        <w:r>
+          <w:t xml:space="preserve"> | </w:t>
+        </w:r>
+        <w:r>
+          <w:rPr>
+            <w:color w:val="7F7F7F" w:themeColor="background1" w:themeShade="7F"/>
+            <w:spacing w:val="60"/>
+          </w:rPr>
+          <w:t>Page</w:t>
+        </w:r>
+      </w:p>
+    </w:sdtContent>
+  </w:sdt>
+  <w:p>
+    <w:pPr>
+      <w:pStyle w:val="Footer"/>
+      <w:rPr>
+        <w:color w:val="808080" w:themeColor="background1" w:themeShade="80"/>
+      </w:rPr>
+    </w:pPr>
+    <w:r>
+      <w:rPr>
+        <w:color w:val="808080" w:themeColor="background1" w:themeShade="80"/>
+      </w:rPr>
+      <w:t>The Application of Machine Learning Techniques towards the Optimization of High Energy Physics Event Simulations in the ALICE TRD at CERN</w:t>
+    </w:r>
+  </w:p>
+</w:ftr>
+</file>
+
+<file path=word/footnotes.xml><?xml version="1.0" encoding="utf-8"?>
+<w:footnotes xmlns:wpc="http://schemas.microsoft.com/office/word/2010/wordprocessingCanvas" xmlns:cx="http://schemas.microsoft.com/office/drawing/2014/chartex" xmlns:cx1="http://schemas.microsoft.com/office/drawing/2015/9/8/chartex" xmlns:cx2="http://schemas.microsoft.com/office/drawing/2015/10/21/chartex" xmlns:cx3="http://schemas.microsoft.com/office/drawing/2016/5/9/chartex" xmlns:cx4="http://schemas.microsoft.com/office/drawing/2016/5/10/chartex" xmlns:cx5="http://schemas.microsoft.com/office/drawing/2016/5/11/chartex" xmlns:cx6="http://schemas.microsoft.com/office/drawing/2016/5/12/chartex" xmlns:cx7="http://schemas.microsoft.com/office/drawing/2016/5/13/chartex" xmlns:cx8="http://schemas.microsoft.com/office/drawing/2016/5/14/chartex" xmlns:mc="http://schemas.openxmlformats.org/markup-compatibility/2006" xmlns:aink="http://schemas.microsoft.com/office/drawing/2016/ink" xmlns:am3d="http://schemas.microsoft.com/office/drawing/2017/model3d" xmlns:o="urn:schemas-microsoft-com:office:office" xmlns:r="http://schemas.openxmlformats.org/officeDocument/2006/relationships" xmlns:m="http://schemas.openxmlformats.org/officeDocument/2006/math" xmlns:v="urn:schemas-microsoft-com:vml" xmlns:wp14="http://schemas.microsoft.com/office/word/2010/wordprocessingDrawing" xmlns:wp="http://schemas.openxmlformats.org/drawingml/2006/wordprocessingDrawing" xmlns:w10="urn:schemas-microsoft-com:office:word" xmlns:w="http://schemas.openxmlformats.org/wordprocessingml/2006/main" xmlns:w14="http://schemas.microsoft.com/office/word/2010/wordml" xmlns:w15="http://schemas.microsoft.com/office/word/2012/wordml" xmlns:w16cid="http://schemas.microsoft.com/office/word/2016/wordml/cid" xmlns:w16se="http://schemas.microsoft.com/office/word/2015/wordml/symex" xmlns:wpg="http://schemas.microsoft.com/office/word/2010/wordprocessingGroup" xmlns:wpi="http://schemas.microsoft.com/office/word/2010/wordprocessingInk" xmlns:wne="http://schemas.microsoft.com/office/word/2006/wordml" xmlns:wps="http://schemas.microsoft.com/office/word/2010/wordprocessingShape" mc:Ignorable="w14 w15 w16se w16cid wp14">
+  <w:footnote w:type="separator" w:id="-1">
+    <w:p>
+      <w:pPr>
+        <w:spacing w:after="0" w:line="240" w:lineRule="auto"/>
+      </w:pPr>
+      <w:r>
+        <w:separator/>
+      </w:r>
+    </w:p>
+  </w:footnote>
+  <w:footnote w:type="continuationSeparator" w:id="0">
+    <w:p>
+      <w:pPr>
+        <w:spacing w:after="0" w:line="240" w:lineRule="auto"/>
+      </w:pPr>
+      <w:r>
+        <w:continuationSeparator/>
+      </w:r>
+    </w:p>
+  </w:footnote>
+</w:footnotes>
+</file>
+
+<file path=word/header1.xml><?xml version="1.0" encoding="utf-8"?>
+<w:hdr xmlns:wpc="http://schemas.microsoft.com/office/word/2010/wordprocessingCanvas" xmlns:cx="http://schemas.microsoft.com/office/drawing/2014/chartex" xmlns:cx1="http://schemas.microsoft.com/office/drawing/2015/9/8/chartex" xmlns:cx2="http://schemas.microsoft.com/office/drawing/2015/10/21/chartex" xmlns:cx3="http://schemas.microsoft.com/office/drawing/2016/5/9/chartex" xmlns:cx4="http://schemas.microsoft.com/office/drawing/2016/5/10/chartex" xmlns:cx5="http://schemas.microsoft.com/office/drawing/2016/5/11/chartex" xmlns:cx6="http://schemas.microsoft.com/office/drawing/2016/5/12/chartex" xmlns:cx7="http://schemas.microsoft.com/office/drawing/2016/5/13/chartex" xmlns:cx8="http://schemas.microsoft.com/office/drawing/2016/5/14/chartex" xmlns:mc="http://schemas.openxmlformats.org/markup-compatibility/2006" xmlns:aink="http://schemas.microsoft.com/office/drawing/2016/ink" xmlns:am3d="http://schemas.microsoft.com/office/drawing/2017/model3d" xmlns:o="urn:schemas-microsoft-com:office:office" xmlns:r="http://schemas.openxmlformats.org/officeDocument/2006/relationships" xmlns:m="http://schemas.openxmlformats.org/officeDocument/2006/math" xmlns:v="urn:schemas-microsoft-com:vml" xmlns:wp14="http://schemas.microsoft.com/office/word/2010/wordprocessingDrawing" xmlns:wp="http://schemas.openxmlformats.org/drawingml/2006/wordprocessingDrawing" xmlns:w10="urn:schemas-microsoft-com:office:word" xmlns:w="http://schemas.openxmlformats.org/wordprocessingml/2006/main" xmlns:w14="http://schemas.microsoft.com/office/word/2010/wordml" xmlns:w15="http://schemas.microsoft.com/office/word/2012/wordml" xmlns:w16cid="http://schemas.microsoft.com/office/word/2016/wordml/cid" xmlns:w16se="http://schemas.microsoft.com/office/word/2015/wordml/symex" xmlns:wpg="http://schemas.microsoft.com/office/word/2010/wordprocessingGroup" xmlns:wpi="http://schemas.microsoft.com/office/word/2010/wordprocessingInk" xmlns:wne="http://schemas.microsoft.com/office/word/2006/wordml" xmlns:wps="http://schemas.microsoft.com/office/word/2010/wordprocessingShape" mc:Ignorable="w14 w15 w16se w16cid wp14">
+  <w:p>
+    <w:pPr>
+      <w:pStyle w:val="Header"/>
+      <w:jc w:val="center"/>
+      <w:rPr>
+        <w:color w:val="808080" w:themeColor="background1" w:themeShade="80"/>
+      </w:rPr>
+    </w:pPr>
+    <w:r>
+      <w:rPr>
+        <w:color w:val="808080" w:themeColor="background1" w:themeShade="80"/>
+      </w:rPr>
+      <w:t>Christiaan Gerhardus Viljoen (VLJCHR004)</w:t>
+    </w:r>
+  </w:p>
+  <w:p>
+    <w:pPr>
+      <w:pStyle w:val="Header"/>
+      <w:jc w:val="center"/>
+      <w:rPr>
+        <w:color w:val="808080" w:themeColor="background1" w:themeShade="80"/>
+      </w:rPr>
+    </w:pPr>
+    <w:r>
+      <w:rPr>
+        <w:color w:val="808080" w:themeColor="background1" w:themeShade="80"/>
+      </w:rPr>
+      <w:t>MSc Data Science Dissertation (PHY5008W)</w:t>
+    </w:r>
+  </w:p>
+</w:hdr>
 </file>
 
 <file path=word/numbering.xml><?xml version="1.0" encoding="utf-8"?>
@@ -1882,7 +3230,7 @@
       <w:lvlText w:val="%1."/>
       <w:lvlJc w:val="left"/>
       <w:pPr>
-        <w:ind w:left="720" w:hanging="360"/>
+        <w:ind w:left="360" w:hanging="360"/>
       </w:pPr>
       <w:rPr>
         <w:rFonts w:hint="default"/>
@@ -1895,7 +3243,7 @@
       <w:lvlText w:val="%1.%2."/>
       <w:lvlJc w:val="left"/>
       <w:pPr>
-        <w:ind w:left="1080" w:hanging="720"/>
+        <w:ind w:left="1146" w:hanging="720"/>
       </w:pPr>
       <w:rPr>
         <w:rFonts w:hint="default"/>
@@ -1908,7 +3256,7 @@
       <w:lvlText w:val="%1.%2.%3."/>
       <w:lvlJc w:val="left"/>
       <w:pPr>
-        <w:ind w:left="1080" w:hanging="720"/>
+        <w:ind w:left="1854" w:hanging="720"/>
       </w:pPr>
       <w:rPr>
         <w:rFonts w:hint="default"/>
@@ -1922,7 +3270,7 @@
       <w:lvlText w:val="%1.%2.%3.%4."/>
       <w:lvlJc w:val="left"/>
       <w:pPr>
-        <w:ind w:left="1440" w:hanging="1080"/>
+        <w:ind w:left="1080" w:hanging="1080"/>
       </w:pPr>
       <w:rPr>
         <w:rFonts w:hint="default"/>
@@ -1935,7 +3283,7 @@
       <w:lvlText w:val="%1.%2.%3.%4.%5."/>
       <w:lvlJc w:val="left"/>
       <w:pPr>
-        <w:ind w:left="1440" w:hanging="1080"/>
+        <w:ind w:left="1080" w:hanging="1080"/>
       </w:pPr>
       <w:rPr>
         <w:rFonts w:hint="default"/>
@@ -1948,7 +3296,7 @@
       <w:lvlText w:val="%1.%2.%3.%4.%5.%6."/>
       <w:lvlJc w:val="left"/>
       <w:pPr>
-        <w:ind w:left="1800" w:hanging="1440"/>
+        <w:ind w:left="1440" w:hanging="1440"/>
       </w:pPr>
       <w:rPr>
         <w:rFonts w:hint="default"/>
@@ -1961,7 +3309,7 @@
       <w:lvlText w:val="%1.%2.%3.%4.%5.%6.%7."/>
       <w:lvlJc w:val="left"/>
       <w:pPr>
-        <w:ind w:left="1800" w:hanging="1440"/>
+        <w:ind w:left="1440" w:hanging="1440"/>
       </w:pPr>
       <w:rPr>
         <w:rFonts w:hint="default"/>
@@ -1974,7 +3322,7 @@
       <w:lvlText w:val="%1.%2.%3.%4.%5.%6.%7.%8."/>
       <w:lvlJc w:val="left"/>
       <w:pPr>
-        <w:ind w:left="2160" w:hanging="1800"/>
+        <w:ind w:left="1800" w:hanging="1800"/>
       </w:pPr>
       <w:rPr>
         <w:rFonts w:hint="default"/>
@@ -1987,7 +3335,233 @@
       <w:lvlText w:val="%1.%2.%3.%4.%5.%6.%7.%8.%9."/>
       <w:lvlJc w:val="left"/>
       <w:pPr>
-        <w:ind w:left="2160" w:hanging="1800"/>
+        <w:ind w:left="1800" w:hanging="1800"/>
+      </w:pPr>
+      <w:rPr>
+        <w:rFonts w:hint="default"/>
+      </w:rPr>
+    </w:lvl>
+  </w:abstractNum>
+  <w:abstractNum w:abstractNumId="1" w15:restartNumberingAfterBreak="0">
+    <w:nsid w:val="0BB01C81"/>
+    <w:multiLevelType w:val="multilevel"/>
+    <w:tmpl w:val="67407D80"/>
+    <w:lvl w:ilvl="0">
+      <w:start w:val="1"/>
+      <w:numFmt w:val="decimal"/>
+      <w:lvlText w:val="%1."/>
+      <w:lvlJc w:val="left"/>
+      <w:pPr>
+        <w:ind w:left="444" w:hanging="444"/>
+      </w:pPr>
+      <w:rPr>
+        <w:rFonts w:hint="default"/>
+      </w:rPr>
+    </w:lvl>
+    <w:lvl w:ilvl="1">
+      <w:start w:val="2"/>
+      <w:numFmt w:val="decimal"/>
+      <w:lvlText w:val="%1.%2."/>
+      <w:lvlJc w:val="left"/>
+      <w:pPr>
+        <w:ind w:left="720" w:hanging="720"/>
+      </w:pPr>
+      <w:rPr>
+        <w:rFonts w:hint="default"/>
+      </w:rPr>
+    </w:lvl>
+    <w:lvl w:ilvl="2">
+      <w:start w:val="1"/>
+      <w:numFmt w:val="decimal"/>
+      <w:lvlText w:val="%1.%2.%3."/>
+      <w:lvlJc w:val="left"/>
+      <w:pPr>
+        <w:ind w:left="720" w:hanging="720"/>
+      </w:pPr>
+      <w:rPr>
+        <w:rFonts w:hint="default"/>
+      </w:rPr>
+    </w:lvl>
+    <w:lvl w:ilvl="3">
+      <w:start w:val="1"/>
+      <w:numFmt w:val="decimal"/>
+      <w:lvlText w:val="%1.%2.%3.%4."/>
+      <w:lvlJc w:val="left"/>
+      <w:pPr>
+        <w:ind w:left="1080" w:hanging="1080"/>
+      </w:pPr>
+      <w:rPr>
+        <w:rFonts w:hint="default"/>
+      </w:rPr>
+    </w:lvl>
+    <w:lvl w:ilvl="4">
+      <w:start w:val="1"/>
+      <w:numFmt w:val="decimal"/>
+      <w:lvlText w:val="%1.%2.%3.%4.%5."/>
+      <w:lvlJc w:val="left"/>
+      <w:pPr>
+        <w:ind w:left="1080" w:hanging="1080"/>
+      </w:pPr>
+      <w:rPr>
+        <w:rFonts w:hint="default"/>
+      </w:rPr>
+    </w:lvl>
+    <w:lvl w:ilvl="5">
+      <w:start w:val="1"/>
+      <w:numFmt w:val="decimal"/>
+      <w:lvlText w:val="%1.%2.%3.%4.%5.%6."/>
+      <w:lvlJc w:val="left"/>
+      <w:pPr>
+        <w:ind w:left="1440" w:hanging="1440"/>
+      </w:pPr>
+      <w:rPr>
+        <w:rFonts w:hint="default"/>
+      </w:rPr>
+    </w:lvl>
+    <w:lvl w:ilvl="6">
+      <w:start w:val="1"/>
+      <w:numFmt w:val="decimal"/>
+      <w:lvlText w:val="%1.%2.%3.%4.%5.%6.%7."/>
+      <w:lvlJc w:val="left"/>
+      <w:pPr>
+        <w:ind w:left="1440" w:hanging="1440"/>
+      </w:pPr>
+      <w:rPr>
+        <w:rFonts w:hint="default"/>
+      </w:rPr>
+    </w:lvl>
+    <w:lvl w:ilvl="7">
+      <w:start w:val="1"/>
+      <w:numFmt w:val="decimal"/>
+      <w:lvlText w:val="%1.%2.%3.%4.%5.%6.%7.%8."/>
+      <w:lvlJc w:val="left"/>
+      <w:pPr>
+        <w:ind w:left="1800" w:hanging="1800"/>
+      </w:pPr>
+      <w:rPr>
+        <w:rFonts w:hint="default"/>
+      </w:rPr>
+    </w:lvl>
+    <w:lvl w:ilvl="8">
+      <w:start w:val="1"/>
+      <w:numFmt w:val="decimal"/>
+      <w:lvlText w:val="%1.%2.%3.%4.%5.%6.%7.%8.%9."/>
+      <w:lvlJc w:val="left"/>
+      <w:pPr>
+        <w:ind w:left="1800" w:hanging="1800"/>
+      </w:pPr>
+      <w:rPr>
+        <w:rFonts w:hint="default"/>
+      </w:rPr>
+    </w:lvl>
+  </w:abstractNum>
+  <w:abstractNum w:abstractNumId="2" w15:restartNumberingAfterBreak="0">
+    <w:nsid w:val="22B65891"/>
+    <w:multiLevelType w:val="multilevel"/>
+    <w:tmpl w:val="EFF05654"/>
+    <w:lvl w:ilvl="0">
+      <w:start w:val="1"/>
+      <w:numFmt w:val="decimal"/>
+      <w:lvlText w:val="%1"/>
+      <w:lvlJc w:val="left"/>
+      <w:pPr>
+        <w:ind w:left="384" w:hanging="384"/>
+      </w:pPr>
+      <w:rPr>
+        <w:rFonts w:hint="default"/>
+      </w:rPr>
+    </w:lvl>
+    <w:lvl w:ilvl="1">
+      <w:start w:val="2"/>
+      <w:numFmt w:val="decimal"/>
+      <w:lvlText w:val="%1.%2"/>
+      <w:lvlJc w:val="left"/>
+      <w:pPr>
+        <w:ind w:left="384" w:hanging="384"/>
+      </w:pPr>
+      <w:rPr>
+        <w:rFonts w:hint="default"/>
+      </w:rPr>
+    </w:lvl>
+    <w:lvl w:ilvl="2">
+      <w:start w:val="1"/>
+      <w:numFmt w:val="decimal"/>
+      <w:lvlText w:val="%1.%2.%3"/>
+      <w:lvlJc w:val="left"/>
+      <w:pPr>
+        <w:ind w:left="720" w:hanging="720"/>
+      </w:pPr>
+      <w:rPr>
+        <w:rFonts w:hint="default"/>
+      </w:rPr>
+    </w:lvl>
+    <w:lvl w:ilvl="3">
+      <w:start w:val="1"/>
+      <w:numFmt w:val="decimal"/>
+      <w:lvlText w:val="%1.%2.%3.%4"/>
+      <w:lvlJc w:val="left"/>
+      <w:pPr>
+        <w:ind w:left="1080" w:hanging="1080"/>
+      </w:pPr>
+      <w:rPr>
+        <w:rFonts w:hint="default"/>
+      </w:rPr>
+    </w:lvl>
+    <w:lvl w:ilvl="4">
+      <w:start w:val="1"/>
+      <w:numFmt w:val="decimal"/>
+      <w:lvlText w:val="%1.%2.%3.%4.%5"/>
+      <w:lvlJc w:val="left"/>
+      <w:pPr>
+        <w:ind w:left="1080" w:hanging="1080"/>
+      </w:pPr>
+      <w:rPr>
+        <w:rFonts w:hint="default"/>
+      </w:rPr>
+    </w:lvl>
+    <w:lvl w:ilvl="5">
+      <w:start w:val="1"/>
+      <w:numFmt w:val="decimal"/>
+      <w:lvlText w:val="%1.%2.%3.%4.%5.%6"/>
+      <w:lvlJc w:val="left"/>
+      <w:pPr>
+        <w:ind w:left="1440" w:hanging="1440"/>
+      </w:pPr>
+      <w:rPr>
+        <w:rFonts w:hint="default"/>
+      </w:rPr>
+    </w:lvl>
+    <w:lvl w:ilvl="6">
+      <w:start w:val="1"/>
+      <w:numFmt w:val="decimal"/>
+      <w:lvlText w:val="%1.%2.%3.%4.%5.%6.%7"/>
+      <w:lvlJc w:val="left"/>
+      <w:pPr>
+        <w:ind w:left="1440" w:hanging="1440"/>
+      </w:pPr>
+      <w:rPr>
+        <w:rFonts w:hint="default"/>
+      </w:rPr>
+    </w:lvl>
+    <w:lvl w:ilvl="7">
+      <w:start w:val="1"/>
+      <w:numFmt w:val="decimal"/>
+      <w:lvlText w:val="%1.%2.%3.%4.%5.%6.%7.%8"/>
+      <w:lvlJc w:val="left"/>
+      <w:pPr>
+        <w:ind w:left="1800" w:hanging="1800"/>
+      </w:pPr>
+      <w:rPr>
+        <w:rFonts w:hint="default"/>
+      </w:rPr>
+    </w:lvl>
+    <w:lvl w:ilvl="8">
+      <w:start w:val="1"/>
+      <w:numFmt w:val="decimal"/>
+      <w:lvlText w:val="%1.%2.%3.%4.%5.%6.%7.%8.%9"/>
+      <w:lvlJc w:val="left"/>
+      <w:pPr>
+        <w:ind w:left="1800" w:hanging="1800"/>
       </w:pPr>
       <w:rPr>
         <w:rFonts w:hint="default"/>
@@ -1996,6 +3570,12 @@
   </w:abstractNum>
   <w:num w:numId="1">
     <w:abstractNumId w:val="0"/>
+  </w:num>
+  <w:num w:numId="2">
+    <w:abstractNumId w:val="2"/>
+  </w:num>
+  <w:num w:numId="3">
+    <w:abstractNumId w:val="1"/>
   </w:num>
 </w:numbering>
 </file>
@@ -2013,7 +3593,7 @@
     </w:rPrDefault>
     <w:pPrDefault>
       <w:pPr>
-        <w:spacing w:after="200" w:line="288" w:lineRule="auto"/>
+        <w:spacing w:after="160" w:line="480" w:lineRule="auto"/>
       </w:pPr>
     </w:pPrDefault>
   </w:docDefaults>
@@ -2415,7 +3995,7 @@
     </w:pPr>
     <w:rPr>
       <w:rFonts w:asciiTheme="majorHAnsi" w:eastAsiaTheme="majorEastAsia" w:hAnsiTheme="majorHAnsi" w:cstheme="majorBidi"/>
-      <w:color w:val="B68C1F" w:themeColor="accent6" w:themeShade="BF"/>
+      <w:color w:val="9C5424" w:themeColor="accent6" w:themeShade="BF"/>
       <w:sz w:val="40"/>
       <w:szCs w:val="40"/>
     </w:rPr>
@@ -2437,7 +4017,7 @@
     </w:pPr>
     <w:rPr>
       <w:rFonts w:asciiTheme="majorHAnsi" w:eastAsiaTheme="majorEastAsia" w:hAnsiTheme="majorHAnsi" w:cstheme="majorBidi"/>
-      <w:color w:val="B68C1F" w:themeColor="accent6" w:themeShade="BF"/>
+      <w:color w:val="9C5424" w:themeColor="accent6" w:themeShade="BF"/>
       <w:sz w:val="28"/>
       <w:szCs w:val="28"/>
     </w:rPr>
@@ -2459,7 +4039,7 @@
     </w:pPr>
     <w:rPr>
       <w:rFonts w:asciiTheme="majorHAnsi" w:eastAsiaTheme="majorEastAsia" w:hAnsiTheme="majorHAnsi" w:cstheme="majorBidi"/>
-      <w:color w:val="B68C1F" w:themeColor="accent6" w:themeShade="BF"/>
+      <w:color w:val="9C5424" w:themeColor="accent6" w:themeShade="BF"/>
       <w:sz w:val="24"/>
       <w:szCs w:val="24"/>
     </w:rPr>
@@ -2470,7 +4050,6 @@
     <w:next w:val="Normal"/>
     <w:link w:val="Heading4Char"/>
     <w:uiPriority w:val="9"/>
-    <w:semiHidden/>
     <w:unhideWhenUsed/>
     <w:qFormat/>
     <w:rsid w:val="00DA48D0"/>
@@ -2482,7 +4061,7 @@
     </w:pPr>
     <w:rPr>
       <w:rFonts w:asciiTheme="majorHAnsi" w:eastAsiaTheme="majorEastAsia" w:hAnsiTheme="majorHAnsi" w:cstheme="majorBidi"/>
-      <w:color w:val="DEB340" w:themeColor="accent6"/>
+      <w:color w:val="CF7133" w:themeColor="accent6"/>
       <w:sz w:val="22"/>
       <w:szCs w:val="22"/>
     </w:rPr>
@@ -2507,7 +4086,7 @@
       <w:rFonts w:asciiTheme="majorHAnsi" w:eastAsiaTheme="majorEastAsia" w:hAnsiTheme="majorHAnsi" w:cstheme="majorBidi"/>
       <w:i/>
       <w:iCs/>
-      <w:color w:val="DEB340" w:themeColor="accent6"/>
+      <w:color w:val="CF7133" w:themeColor="accent6"/>
       <w:sz w:val="22"/>
       <w:szCs w:val="22"/>
     </w:rPr>
@@ -2530,7 +4109,7 @@
     </w:pPr>
     <w:rPr>
       <w:rFonts w:asciiTheme="majorHAnsi" w:eastAsiaTheme="majorEastAsia" w:hAnsiTheme="majorHAnsi" w:cstheme="majorBidi"/>
-      <w:color w:val="DEB340" w:themeColor="accent6"/>
+      <w:color w:val="CF7133" w:themeColor="accent6"/>
     </w:rPr>
   </w:style>
   <w:style w:type="paragraph" w:styleId="Heading7">
@@ -2553,7 +4132,7 @@
       <w:rFonts w:asciiTheme="majorHAnsi" w:eastAsiaTheme="majorEastAsia" w:hAnsiTheme="majorHAnsi" w:cstheme="majorBidi"/>
       <w:b/>
       <w:bCs/>
-      <w:color w:val="DEB340" w:themeColor="accent6"/>
+      <w:color w:val="CF7133" w:themeColor="accent6"/>
     </w:rPr>
   </w:style>
   <w:style w:type="paragraph" w:styleId="Heading8">
@@ -2578,7 +4157,7 @@
       <w:bCs/>
       <w:i/>
       <w:iCs/>
-      <w:color w:val="DEB340" w:themeColor="accent6"/>
+      <w:color w:val="CF7133" w:themeColor="accent6"/>
       <w:sz w:val="20"/>
       <w:szCs w:val="20"/>
     </w:rPr>
@@ -2603,7 +4182,7 @@
       <w:rFonts w:asciiTheme="majorHAnsi" w:eastAsiaTheme="majorEastAsia" w:hAnsiTheme="majorHAnsi" w:cstheme="majorBidi"/>
       <w:i/>
       <w:iCs/>
-      <w:color w:val="DEB340" w:themeColor="accent6"/>
+      <w:color w:val="CF7133" w:themeColor="accent6"/>
       <w:sz w:val="20"/>
       <w:szCs w:val="20"/>
     </w:rPr>
@@ -2643,7 +4222,7 @@
     <w:rsid w:val="00DA48D0"/>
     <w:rPr>
       <w:rFonts w:asciiTheme="majorHAnsi" w:eastAsiaTheme="majorEastAsia" w:hAnsiTheme="majorHAnsi" w:cstheme="majorBidi"/>
-      <w:color w:val="B68C1F" w:themeColor="accent6" w:themeShade="BF"/>
+      <w:color w:val="9C5424" w:themeColor="accent6" w:themeShade="BF"/>
       <w:sz w:val="40"/>
       <w:szCs w:val="40"/>
     </w:rPr>
@@ -2656,7 +4235,7 @@
     <w:rsid w:val="00DA48D0"/>
     <w:rPr>
       <w:rFonts w:asciiTheme="majorHAnsi" w:eastAsiaTheme="majorEastAsia" w:hAnsiTheme="majorHAnsi" w:cstheme="majorBidi"/>
-      <w:color w:val="B68C1F" w:themeColor="accent6" w:themeShade="BF"/>
+      <w:color w:val="9C5424" w:themeColor="accent6" w:themeShade="BF"/>
       <w:sz w:val="28"/>
       <w:szCs w:val="28"/>
     </w:rPr>
@@ -2669,7 +4248,7 @@
     <w:rsid w:val="00DA48D0"/>
     <w:rPr>
       <w:rFonts w:asciiTheme="majorHAnsi" w:eastAsiaTheme="majorEastAsia" w:hAnsiTheme="majorHAnsi" w:cstheme="majorBidi"/>
-      <w:color w:val="B68C1F" w:themeColor="accent6" w:themeShade="BF"/>
+      <w:color w:val="9C5424" w:themeColor="accent6" w:themeShade="BF"/>
       <w:sz w:val="24"/>
       <w:szCs w:val="24"/>
     </w:rPr>
@@ -2679,11 +4258,10 @@
     <w:basedOn w:val="DefaultParagraphFont"/>
     <w:link w:val="Heading4"/>
     <w:uiPriority w:val="9"/>
-    <w:semiHidden/>
     <w:rsid w:val="00DA48D0"/>
     <w:rPr>
       <w:rFonts w:asciiTheme="majorHAnsi" w:eastAsiaTheme="majorEastAsia" w:hAnsiTheme="majorHAnsi" w:cstheme="majorBidi"/>
-      <w:color w:val="DEB340" w:themeColor="accent6"/>
+      <w:color w:val="CF7133" w:themeColor="accent6"/>
       <w:sz w:val="22"/>
       <w:szCs w:val="22"/>
     </w:rPr>
@@ -2699,7 +4277,7 @@
       <w:rFonts w:asciiTheme="majorHAnsi" w:eastAsiaTheme="majorEastAsia" w:hAnsiTheme="majorHAnsi" w:cstheme="majorBidi"/>
       <w:i/>
       <w:iCs/>
-      <w:color w:val="DEB340" w:themeColor="accent6"/>
+      <w:color w:val="CF7133" w:themeColor="accent6"/>
       <w:sz w:val="22"/>
       <w:szCs w:val="22"/>
     </w:rPr>
@@ -2713,7 +4291,7 @@
     <w:rsid w:val="00DA48D0"/>
     <w:rPr>
       <w:rFonts w:asciiTheme="majorHAnsi" w:eastAsiaTheme="majorEastAsia" w:hAnsiTheme="majorHAnsi" w:cstheme="majorBidi"/>
-      <w:color w:val="DEB340" w:themeColor="accent6"/>
+      <w:color w:val="CF7133" w:themeColor="accent6"/>
     </w:rPr>
   </w:style>
   <w:style w:type="character" w:customStyle="1" w:styleId="Heading7Char">
@@ -2727,7 +4305,7 @@
       <w:rFonts w:asciiTheme="majorHAnsi" w:eastAsiaTheme="majorEastAsia" w:hAnsiTheme="majorHAnsi" w:cstheme="majorBidi"/>
       <w:b/>
       <w:bCs/>
-      <w:color w:val="DEB340" w:themeColor="accent6"/>
+      <w:color w:val="CF7133" w:themeColor="accent6"/>
     </w:rPr>
   </w:style>
   <w:style w:type="character" w:customStyle="1" w:styleId="Heading8Char">
@@ -2743,7 +4321,7 @@
       <w:bCs/>
       <w:i/>
       <w:iCs/>
-      <w:color w:val="DEB340" w:themeColor="accent6"/>
+      <w:color w:val="CF7133" w:themeColor="accent6"/>
       <w:sz w:val="20"/>
       <w:szCs w:val="20"/>
     </w:rPr>
@@ -2759,7 +4337,7 @@
       <w:rFonts w:asciiTheme="majorHAnsi" w:eastAsiaTheme="majorEastAsia" w:hAnsiTheme="majorHAnsi" w:cstheme="majorBidi"/>
       <w:i/>
       <w:iCs/>
-      <w:color w:val="DEB340" w:themeColor="accent6"/>
+      <w:color w:val="CF7133" w:themeColor="accent6"/>
       <w:sz w:val="20"/>
       <w:szCs w:val="20"/>
     </w:rPr>
@@ -2779,7 +4357,7 @@
       <w:b/>
       <w:bCs/>
       <w:smallCaps/>
-      <w:color w:val="595959" w:themeColor="text1" w:themeTint="A6"/>
+      <w:color w:val="FFFFFF" w:themeColor="text1" w:themeTint="A6"/>
     </w:rPr>
   </w:style>
   <w:style w:type="paragraph" w:styleId="Title">
@@ -2796,7 +4374,7 @@
     </w:pPr>
     <w:rPr>
       <w:rFonts w:asciiTheme="majorHAnsi" w:eastAsiaTheme="majorEastAsia" w:hAnsiTheme="majorHAnsi" w:cstheme="majorBidi"/>
-      <w:color w:val="262626" w:themeColor="text1" w:themeTint="D9"/>
+      <w:color w:val="FFFFFF" w:themeColor="text1" w:themeTint="D9"/>
       <w:spacing w:val="-15"/>
       <w:sz w:val="96"/>
       <w:szCs w:val="96"/>
@@ -2810,7 +4388,7 @@
     <w:rsid w:val="00DA48D0"/>
     <w:rPr>
       <w:rFonts w:asciiTheme="majorHAnsi" w:eastAsiaTheme="majorEastAsia" w:hAnsiTheme="majorHAnsi" w:cstheme="majorBidi"/>
-      <w:color w:val="262626" w:themeColor="text1" w:themeTint="D9"/>
+      <w:color w:val="FFFFFF" w:themeColor="text1" w:themeTint="D9"/>
       <w:spacing w:val="-15"/>
       <w:sz w:val="96"/>
       <w:szCs w:val="96"/>
@@ -2868,7 +4446,7 @@
     <w:rPr>
       <w:i/>
       <w:iCs/>
-      <w:color w:val="DEB340" w:themeColor="accent6"/>
+      <w:color w:val="CF7133" w:themeColor="accent6"/>
     </w:rPr>
   </w:style>
   <w:style w:type="paragraph" w:styleId="NoSpacing">
@@ -2896,7 +4474,7 @@
     <w:rPr>
       <w:i/>
       <w:iCs/>
-      <w:color w:val="262626" w:themeColor="text1" w:themeTint="D9"/>
+      <w:color w:val="FFFFFF" w:themeColor="text1" w:themeTint="D9"/>
     </w:rPr>
   </w:style>
   <w:style w:type="character" w:customStyle="1" w:styleId="QuoteChar">
@@ -2908,7 +4486,7 @@
     <w:rPr>
       <w:i/>
       <w:iCs/>
-      <w:color w:val="262626" w:themeColor="text1" w:themeTint="D9"/>
+      <w:color w:val="FFFFFF" w:themeColor="text1" w:themeTint="D9"/>
     </w:rPr>
   </w:style>
   <w:style w:type="paragraph" w:styleId="IntenseQuote">
@@ -2920,7 +4498,7 @@
     <w:qFormat/>
     <w:rsid w:val="00DA48D0"/>
     <w:pPr>
-      <w:spacing w:before="160" w:after="160" w:line="264" w:lineRule="auto"/>
+      <w:spacing w:before="160" w:line="264" w:lineRule="auto"/>
       <w:ind w:left="720" w:right="720"/>
       <w:jc w:val="center"/>
     </w:pPr>
@@ -2928,7 +4506,7 @@
       <w:rFonts w:asciiTheme="majorHAnsi" w:eastAsiaTheme="majorEastAsia" w:hAnsiTheme="majorHAnsi" w:cstheme="majorBidi"/>
       <w:i/>
       <w:iCs/>
-      <w:color w:val="DEB340" w:themeColor="accent6"/>
+      <w:color w:val="CF7133" w:themeColor="accent6"/>
       <w:sz w:val="32"/>
       <w:szCs w:val="32"/>
     </w:rPr>
@@ -2943,7 +4521,7 @@
       <w:rFonts w:asciiTheme="majorHAnsi" w:eastAsiaTheme="majorEastAsia" w:hAnsiTheme="majorHAnsi" w:cstheme="majorBidi"/>
       <w:i/>
       <w:iCs/>
-      <w:color w:val="DEB340" w:themeColor="accent6"/>
+      <w:color w:val="CF7133" w:themeColor="accent6"/>
       <w:sz w:val="32"/>
       <w:szCs w:val="32"/>
     </w:rPr>
@@ -2980,7 +4558,7 @@
     <w:rsid w:val="00DA48D0"/>
     <w:rPr>
       <w:smallCaps/>
-      <w:color w:val="595959" w:themeColor="text1" w:themeTint="A6"/>
+      <w:color w:val="FFFFFF" w:themeColor="text1" w:themeTint="A6"/>
     </w:rPr>
   </w:style>
   <w:style w:type="character" w:styleId="IntenseReference">
@@ -2993,7 +4571,7 @@
       <w:b/>
       <w:bCs/>
       <w:smallCaps/>
-      <w:color w:val="DEB340" w:themeColor="accent6"/>
+      <w:color w:val="CF7133" w:themeColor="accent6"/>
     </w:rPr>
   </w:style>
   <w:style w:type="character" w:styleId="BookTitle">
@@ -3050,7 +4628,7 @@
     <w:unhideWhenUsed/>
     <w:rsid w:val="00D62366"/>
     <w:rPr>
-      <w:color w:val="A8BF4D" w:themeColor="hyperlink"/>
+      <w:color w:val="00B0F0" w:themeColor="hyperlink"/>
       <w:u w:val="single"/>
     </w:rPr>
   </w:style>
@@ -3144,6 +4722,93 @@
       <w:lang w:val="en-US"/>
     </w:rPr>
   </w:style>
+  <w:style w:type="paragraph" w:styleId="Header">
+    <w:name w:val="header"/>
+    <w:basedOn w:val="Normal"/>
+    <w:link w:val="HeaderChar"/>
+    <w:uiPriority w:val="99"/>
+    <w:unhideWhenUsed/>
+    <w:rsid w:val="00130B29"/>
+    <w:pPr>
+      <w:tabs>
+        <w:tab w:val="center" w:pos="4513"/>
+        <w:tab w:val="right" w:pos="9026"/>
+      </w:tabs>
+      <w:spacing w:after="0" w:line="240" w:lineRule="auto"/>
+    </w:pPr>
+  </w:style>
+  <w:style w:type="character" w:customStyle="1" w:styleId="HeaderChar">
+    <w:name w:val="Header Char"/>
+    <w:basedOn w:val="DefaultParagraphFont"/>
+    <w:link w:val="Header"/>
+    <w:uiPriority w:val="99"/>
+    <w:rsid w:val="00130B29"/>
+  </w:style>
+  <w:style w:type="paragraph" w:styleId="Footer">
+    <w:name w:val="footer"/>
+    <w:basedOn w:val="Normal"/>
+    <w:link w:val="FooterChar"/>
+    <w:uiPriority w:val="99"/>
+    <w:unhideWhenUsed/>
+    <w:rsid w:val="00130B29"/>
+    <w:pPr>
+      <w:tabs>
+        <w:tab w:val="center" w:pos="4513"/>
+        <w:tab w:val="right" w:pos="9026"/>
+      </w:tabs>
+      <w:spacing w:after="0" w:line="240" w:lineRule="auto"/>
+    </w:pPr>
+  </w:style>
+  <w:style w:type="character" w:customStyle="1" w:styleId="FooterChar">
+    <w:name w:val="Footer Char"/>
+    <w:basedOn w:val="DefaultParagraphFont"/>
+    <w:link w:val="Footer"/>
+    <w:uiPriority w:val="99"/>
+    <w:rsid w:val="00130B29"/>
+  </w:style>
+  <w:style w:type="paragraph" w:customStyle="1" w:styleId="Style1">
+    <w:name w:val="Style1"/>
+    <w:basedOn w:val="Normal"/>
+    <w:link w:val="Style1Char"/>
+    <w:qFormat/>
+    <w:rsid w:val="00EF268B"/>
+    <w:rPr>
+      <w:sz w:val="24"/>
+    </w:rPr>
+  </w:style>
+  <w:style w:type="paragraph" w:customStyle="1" w:styleId="Style2">
+    <w:name w:val="Style2"/>
+    <w:basedOn w:val="IntenseQuote"/>
+    <w:link w:val="Style2Char"/>
+    <w:qFormat/>
+    <w:rsid w:val="00EF268B"/>
+    <w:rPr>
+      <w:color w:val="9C5424" w:themeColor="accent6" w:themeShade="BF"/>
+    </w:rPr>
+  </w:style>
+  <w:style w:type="character" w:customStyle="1" w:styleId="Style1Char">
+    <w:name w:val="Style1 Char"/>
+    <w:basedOn w:val="DefaultParagraphFont"/>
+    <w:link w:val="Style1"/>
+    <w:rsid w:val="00EF268B"/>
+    <w:rPr>
+      <w:sz w:val="24"/>
+    </w:rPr>
+  </w:style>
+  <w:style w:type="character" w:customStyle="1" w:styleId="Style2Char">
+    <w:name w:val="Style2 Char"/>
+    <w:basedOn w:val="IntenseQuoteChar"/>
+    <w:link w:val="Style2"/>
+    <w:rsid w:val="00EF268B"/>
+    <w:rPr>
+      <w:rFonts w:asciiTheme="majorHAnsi" w:eastAsiaTheme="majorEastAsia" w:hAnsiTheme="majorHAnsi" w:cstheme="majorBidi"/>
+      <w:i/>
+      <w:iCs/>
+      <w:color w:val="9C5424" w:themeColor="accent6" w:themeShade="BF"/>
+      <w:sz w:val="32"/>
+      <w:szCs w:val="32"/>
+    </w:rPr>
+  </w:style>
 </w:styles>
 </file>
 
@@ -3158,7 +4823,7 @@
     <w:charset w:val="00"/>
     <w:family w:val="roman"/>
     <w:pitch w:val="variable"/>
-    <w:sig w:usb0="E0002AFF" w:usb1="C0007843" w:usb2="00000009" w:usb3="00000000" w:csb0="000001FF" w:csb1="00000000"/>
+    <w:sig w:usb0="E0002AFF" w:usb1="C0007841" w:usb2="00000009" w:usb3="00000000" w:csb0="000001FF" w:csb1="00000000"/>
   </w:font>
   <w:font w:name="Garamond">
     <w:panose1 w:val="02020404030301010803"/>
@@ -3172,7 +4837,7 @@
     <w:charset w:val="00"/>
     <w:family w:val="roman"/>
     <w:pitch w:val="variable"/>
-    <w:sig w:usb0="E00006FF" w:usb1="420024FF" w:usb2="02000000" w:usb3="00000000" w:csb0="0000019F" w:csb1="00000000"/>
+    <w:sig w:usb0="E00002FF" w:usb1="420024FF" w:usb2="00000000" w:usb3="00000000" w:csb0="0000019F" w:csb1="00000000"/>
   </w:font>
   <w:font w:name="Calibri">
     <w:panose1 w:val="020F0502020204030204"/>
@@ -3208,7 +4873,7 @@
   <w:rsids>
     <w:rsidRoot w:val="00DA09DC"/>
     <w:rsid w:val="005A4A5D"/>
-    <w:rsid w:val="009B17D9"/>
+    <w:rsid w:val="008F09B5"/>
     <w:rsid w:val="00A40003"/>
     <w:rsid w:val="00DA09DC"/>
   </w:rsids>
@@ -3663,7 +5328,7 @@
     <w:basedOn w:val="DefaultParagraphFont"/>
     <w:uiPriority w:val="99"/>
     <w:semiHidden/>
-    <w:rsid w:val="00DA09DC"/>
+    <w:rsid w:val="00A40003"/>
     <w:rPr>
       <w:color w:val="808080"/>
     </w:rPr>
@@ -3693,42 +5358,42 @@
 <file path=word/theme/theme1.xml><?xml version="1.0" encoding="utf-8"?>
 <a:theme xmlns:a="http://schemas.openxmlformats.org/drawingml/2006/main" name="Organic">
   <a:themeElements>
-    <a:clrScheme name="Organic">
+    <a:clrScheme name="Custom 2">
       <a:dk1>
-        <a:sysClr val="windowText" lastClr="000000"/>
+        <a:srgbClr val="FFFFFF"/>
       </a:dk1>
       <a:lt1>
         <a:sysClr val="window" lastClr="FFFFFF"/>
       </a:lt1>
       <a:dk2>
-        <a:srgbClr val="212121"/>
+        <a:srgbClr val="363D46"/>
       </a:dk2>
       <a:lt2>
-        <a:srgbClr val="DADADA"/>
+        <a:srgbClr val="EBEBEB"/>
       </a:lt2>
       <a:accent1>
-        <a:srgbClr val="83992A"/>
+        <a:srgbClr val="6F6F6F"/>
       </a:accent1>
       <a:accent2>
-        <a:srgbClr val="3C9770"/>
+        <a:srgbClr val="BFBFA5"/>
       </a:accent2>
       <a:accent3>
-        <a:srgbClr val="44709D"/>
+        <a:srgbClr val="DCD084"/>
       </a:accent3>
       <a:accent4>
-        <a:srgbClr val="A23C33"/>
+        <a:srgbClr val="E7BF5F"/>
       </a:accent4>
       <a:accent5>
-        <a:srgbClr val="D97828"/>
+        <a:srgbClr val="E9A039"/>
       </a:accent5>
       <a:accent6>
-        <a:srgbClr val="DEB340"/>
+        <a:srgbClr val="CF7133"/>
       </a:accent6>
       <a:hlink>
-        <a:srgbClr val="A8BF4D"/>
+        <a:srgbClr val="00B0F0"/>
       </a:hlink>
       <a:folHlink>
-        <a:srgbClr val="B4CA80"/>
+        <a:srgbClr val="7030A0"/>
       </a:folHlink>
     </a:clrScheme>
     <a:fontScheme name="Organic">
@@ -3969,11 +5634,24 @@
     <b:URL>https://www.quantumdiaries.org/2011/11/23/what-is-the-qgp/</b:URL>
     <b:RefOrder>2</b:RefOrder>
   </b:Source>
+  <b:Source>
+    <b:Tag>Mor18</b:Tag>
+    <b:SourceType>InternetSite</b:SourceType>
+    <b:Guid>{6672D70B-64E3-448A-BF23-EDFD2189F793}</b:Guid>
+    <b:Title>More details on the ALICE TRD</b:Title>
+    <b:InternetSiteTitle>ALICE - CERN</b:InternetSiteTitle>
+    <b:ProductionCompany>CERN</b:ProductionCompany>
+    <b:YearAccessed>2018</b:YearAccessed>
+    <b:MonthAccessed>October </b:MonthAccessed>
+    <b:DayAccessed>3</b:DayAccessed>
+    <b:URL>http://alice.web.cern.ch/detectors/more-details-alice-trd</b:URL>
+    <b:RefOrder>3</b:RefOrder>
+  </b:Source>
 </b:Sources>
 </file>
 
 <file path=customXml/itemProps1.xml><?xml version="1.0" encoding="utf-8"?>
-<ds:datastoreItem xmlns:ds="http://schemas.openxmlformats.org/officeDocument/2006/customXml" ds:itemID="{88A5940C-CBAB-4D5F-ABD7-14E82F58D665}">
+<ds:datastoreItem xmlns:ds="http://schemas.openxmlformats.org/officeDocument/2006/customXml" ds:itemID="{BEE9E603-E5F4-482F-A66D-5B697AE1EB46}">
   <ds:schemaRefs>
     <ds:schemaRef ds:uri="http://schemas.openxmlformats.org/officeDocument/2006/bibliography"/>
   </ds:schemaRefs>

</xml_diff>